<commit_message>
Kompetenzbereich "Erfolgreich kommunizieren" entfernt, da dieser übergreifend in allen Projekten gefördert wird
</commit_message>
<xml_diff>
--- a/Modul-P3-PhysiComp.docx
+++ b/Modul-P3-PhysiComp.docx
@@ -471,27 +471,50 @@
     <w:p>
       <w:pPr>
         <w:rPr>
+          <w:del w:id="11" w:author="Mareen Przybylla" w:date="2019-09-05T15:37:00Z"/>
           <w:rStyle w:val="Strong"/>
         </w:rPr>
       </w:pPr>
-      <w:r>
-        <w:rPr>
-          <w:rStyle w:val="Strong"/>
-        </w:rPr>
-        <w:t>Erfolgreich kommunizieren</w:t>
-      </w:r>
+      <w:commentRangeStart w:id="12"/>
+      <w:del w:id="13" w:author="Mareen Przybylla" w:date="2019-09-05T15:37:00Z">
+        <w:r>
+          <w:rPr>
+            <w:rStyle w:val="Strong"/>
+          </w:rPr>
+          <w:delText>Erfolgreich kommunizieren</w:delText>
+        </w:r>
+      </w:del>
     </w:p>
     <w:p>
-      <w:r>
-        <w:t>Die Schülerinnen und Schüler arbeiten kooperativ und zielgerichtet im Team.</w:t>
-      </w:r>
+      <w:pPr>
+        <w:rPr>
+          <w:del w:id="14" w:author="Mareen Przybylla" w:date="2019-09-05T15:37:00Z"/>
+        </w:rPr>
+      </w:pPr>
+      <w:del w:id="15" w:author="Mareen Przybylla" w:date="2019-09-05T15:37:00Z">
+        <w:r>
+          <w:delText>Die Schülerinnen und Schüler arbeiten kooperativ und zielgerichtet im Team.</w:delText>
+        </w:r>
+      </w:del>
     </w:p>
     <w:p>
       <w:pPr>
         <w:pStyle w:val="Heading2"/>
       </w:pPr>
       <w:r>
-        <w:t>Didaktische Hinweise</w:t>
+        <w:t>Didaktische</w:t>
+      </w:r>
+      <w:commentRangeEnd w:id="12"/>
+      <w:r>
+        <w:rPr>
+          <w:rStyle w:val="CommentReference"/>
+          <w:b w:val="0"/>
+          <w:color w:val="auto"/>
+        </w:rPr>
+        <w:commentReference w:id="12"/>
+      </w:r>
+      <w:r>
+        <w:t xml:space="preserve"> Hinweise</w:t>
       </w:r>
     </w:p>
     <w:p>
@@ -510,24 +533,24 @@
       <w:r>
         <w:t xml:space="preserve">sich auch in der </w:t>
       </w:r>
-      <w:commentRangeStart w:id="11"/>
+      <w:commentRangeStart w:id="17"/>
       <w:proofErr w:type="spellStart"/>
       <w:r>
         <w:t>konstrukti</w:t>
       </w:r>
-      <w:ins w:id="12" w:author="Mareen Przybylla" w:date="2019-08-06T11:52:00Z">
+      <w:ins w:id="18" w:author="Mareen Przybylla" w:date="2019-08-06T11:52:00Z">
         <w:r>
           <w:t>on</w:t>
         </w:r>
       </w:ins>
-      <w:ins w:id="13" w:author="Lars Pelz" w:date="2019-06-18T10:20:00Z">
-        <w:del w:id="14" w:author="Mareen Przybylla" w:date="2019-08-06T11:52:00Z">
+      <w:ins w:id="19" w:author="Lars Pelz" w:date="2019-06-18T10:20:00Z">
+        <w:del w:id="20" w:author="Mareen Przybylla" w:date="2019-08-06T11:52:00Z">
           <w:r>
             <w:delText>v</w:delText>
           </w:r>
         </w:del>
       </w:ins>
-      <w:del w:id="15" w:author="Lars Pelz" w:date="2019-06-18T10:20:00Z">
+      <w:del w:id="21" w:author="Lars Pelz" w:date="2019-06-18T10:20:00Z">
         <w:r>
           <w:delText>on</w:delText>
         </w:r>
@@ -535,13 +558,13 @@
       <w:r>
         <w:t>istischen</w:t>
       </w:r>
-      <w:commentRangeEnd w:id="11"/>
+      <w:commentRangeEnd w:id="17"/>
       <w:proofErr w:type="spellEnd"/>
       <w:r>
         <w:rPr>
           <w:rStyle w:val="CommentReference"/>
         </w:rPr>
-        <w:commentReference w:id="11"/>
+        <w:commentReference w:id="17"/>
       </w:r>
       <w:r>
         <w:t xml:space="preserve"> Lerntheorie erkennen</w:t>
@@ -669,7 +692,7 @@
       <w:r>
         <w:t xml:space="preserve">: </w:t>
       </w:r>
-      <w:commentRangeStart w:id="16"/>
+      <w:commentRangeStart w:id="22"/>
       <w:r>
         <w:t xml:space="preserve">Integration von </w:t>
       </w:r>
@@ -717,12 +740,12 @@
       <w:r>
         <w:t xml:space="preserve"> der finalen Produkte. </w:t>
       </w:r>
-      <w:commentRangeEnd w:id="16"/>
+      <w:commentRangeEnd w:id="22"/>
       <w:r>
         <w:rPr>
           <w:rStyle w:val="CommentReference"/>
         </w:rPr>
-        <w:commentReference w:id="16"/>
+        <w:commentReference w:id="22"/>
       </w:r>
     </w:p>
     <w:p>
@@ -779,7 +802,6 @@
           <w:i/>
           <w:iCs/>
         </w:rPr>
-        <w:lastRenderedPageBreak/>
         <w:t xml:space="preserve">Einführung und Motivation </w:t>
       </w:r>
       <w:r>
@@ -829,16 +851,16 @@
       <w:r>
         <w:t xml:space="preserve"> Computing und es werden Fotos von Schülerprojekten </w:t>
       </w:r>
-      <w:commentRangeStart w:id="17"/>
+      <w:commentRangeStart w:id="23"/>
       <w:r>
         <w:t>gezeigt</w:t>
       </w:r>
-      <w:commentRangeEnd w:id="17"/>
+      <w:commentRangeEnd w:id="23"/>
       <w:r>
         <w:rPr>
           <w:rStyle w:val="CommentReference"/>
         </w:rPr>
-        <w:commentReference w:id="17"/>
+        <w:commentReference w:id="23"/>
       </w:r>
       <w:r>
         <w:t xml:space="preserve"> (M1)</w:t>
@@ -856,6 +878,7 @@
           <w:i/>
           <w:iCs/>
         </w:rPr>
+        <w:lastRenderedPageBreak/>
         <w:t xml:space="preserve">Lernphase </w:t>
       </w:r>
       <w:r>
@@ -904,19 +927,19 @@
       <w:r>
         <w:t xml:space="preserve"> </w:t>
       </w:r>
-      <w:commentRangeStart w:id="18"/>
+      <w:commentRangeStart w:id="24"/>
       <w:r>
         <w:t>Stationenlernen</w:t>
       </w:r>
       <w:r>
         <w:t xml:space="preserve"> </w:t>
       </w:r>
-      <w:commentRangeEnd w:id="18"/>
+      <w:commentRangeEnd w:id="24"/>
       <w:r>
         <w:rPr>
           <w:rStyle w:val="CommentReference"/>
         </w:rPr>
-        <w:commentReference w:id="18"/>
+        <w:commentReference w:id="24"/>
       </w:r>
       <w:r>
         <w:t xml:space="preserve">findet </w:t>
@@ -985,19 +1008,19 @@
         </w:rPr>
         <w:t xml:space="preserve">n vertiefenden </w:t>
       </w:r>
-      <w:commentRangeStart w:id="19"/>
+      <w:commentRangeStart w:id="25"/>
       <w:r>
         <w:rPr>
           <w:iCs/>
         </w:rPr>
         <w:t xml:space="preserve">Aufgaben </w:t>
       </w:r>
-      <w:commentRangeEnd w:id="19"/>
+      <w:commentRangeEnd w:id="25"/>
       <w:r>
         <w:rPr>
           <w:rStyle w:val="CommentReference"/>
         </w:rPr>
-        <w:commentReference w:id="19"/>
+        <w:commentReference w:id="25"/>
       </w:r>
       <w:r>
         <w:rPr>
@@ -1154,7 +1177,7 @@
       <w:r>
         <w:t xml:space="preserve"> </w:t>
       </w:r>
-      <w:commentRangeStart w:id="20"/>
+      <w:commentRangeStart w:id="26"/>
       <w:r>
         <w:t>User</w:t>
       </w:r>
@@ -1164,12 +1187,12 @@
       <w:r>
         <w:t>Stories</w:t>
       </w:r>
-      <w:commentRangeEnd w:id="20"/>
+      <w:commentRangeEnd w:id="26"/>
       <w:r>
         <w:rPr>
           <w:rStyle w:val="CommentReference"/>
         </w:rPr>
-        <w:commentReference w:id="20"/>
+        <w:commentReference w:id="26"/>
       </w:r>
       <w:r>
         <w:t>, in denen sie die gewünschten Funktionen beschreiben</w:t>
@@ -1246,7 +1269,7 @@
           </w:r>
           <w:r>
             <w:rPr>
-              <w:rPrChange w:id="21" w:author="Lars Pelz" w:date="2019-06-18T10:18:00Z">
+              <w:rPrChange w:id="27" w:author="Lars Pelz" w:date="2019-06-18T10:18:00Z">
                 <w:rPr/>
               </w:rPrChange>
             </w:rPr>
@@ -1551,11 +1574,11 @@
         <w:t>Teams</w:t>
       </w:r>
       <w:r>
-        <w:t xml:space="preserve"> kollaborativ an einem gemeinsamen Projekt und können innerhalb des vorgegebenen Rahmens ein Teilprojekt wählen, dass ihren Interessen entspricht und an ihre Erfahrungen anknüpft. Solche </w:t>
+        <w:t xml:space="preserve"> kollaborativ an einem gemeinsamen Projekt und können innerhalb des vorgegebenen Rahmens ein Teilprojekt wählen, dass ihren Interessen entspricht und an ihre Erfahrungen anknüpft. Solche Kontexte sollten breit genug gewählt werden, um einerseits viele verschiedene Projektideen zu ermöglichen, aber auch spezifisch genug, um Ideen hervorzubringen und den Lernenden einen sinnvollen Austausch untereinander zu ermöglichen. Das Thema sollte darüber hinaus die </w:t>
       </w:r>
       <w:r>
         <w:lastRenderedPageBreak/>
-        <w:t xml:space="preserve">Kontexte sollten breit genug gewählt werden, um einerseits viele verschiedene Projektideen zu ermöglichen, aber auch spezifisch genug, um Ideen hervorzubringen und den Lernenden einen sinnvollen Austausch untereinander zu ermöglichen. Das Thema sollte darüber hinaus die Fantasie der </w:t>
+        <w:t xml:space="preserve">Fantasie der </w:t>
       </w:r>
       <w:r>
         <w:t xml:space="preserve">Lernenden </w:t>
@@ -2086,7 +2109,6 @@
         <w:t xml:space="preserve"> </w:t>
       </w:r>
       <w:r>
-        <w:lastRenderedPageBreak/>
         <w:t>Unterrichtsw</w:t>
       </w:r>
       <w:r>
@@ -2126,7 +2148,11 @@
         <w:t xml:space="preserve">Hardwareentscheidung </w:t>
       </w:r>
       <w:r>
-        <w:t>auf die Kombination eines Mikrocontrollers mit einem Baukastensystem: Anstatt mit Steckplatinen Sensoren und Aktoren aufwendig und fehleranf</w:t>
+        <w:t xml:space="preserve">auf die Kombination eines Mikrocontrollers mit einem Baukastensystem: Anstatt mit Steckplatinen </w:t>
+      </w:r>
+      <w:r>
+        <w:lastRenderedPageBreak/>
+        <w:t>Sensoren und Aktoren aufwendig und fehleranf</w:t>
       </w:r>
       <w:r>
         <w:t>ä</w:t>
@@ -2859,7 +2885,7 @@
             <w:r>
               <w:t xml:space="preserve">Apples </w:t>
             </w:r>
-            <w:del w:id="22" w:author="Lars Pelz" w:date="2019-06-18T10:16:00Z">
+            <w:del w:id="28" w:author="Lars Pelz" w:date="2019-06-18T10:16:00Z">
               <w:r>
                 <w:delText xml:space="preserve">neues </w:delText>
               </w:r>
@@ -2889,7 +2915,7 @@
             <w:r>
               <w:t>Entwerft im Team eine Dynamic-Desktop-</w:t>
             </w:r>
-            <w:del w:id="23" w:author="Lars Pelz" w:date="2019-06-18T10:16:00Z">
+            <w:del w:id="29" w:author="Lars Pelz" w:date="2019-06-18T10:16:00Z">
               <w:r>
                 <w:delText xml:space="preserve"> </w:delText>
               </w:r>
@@ -3040,17 +3066,17 @@
             <w:r>
               <w:t>ist ein “Magisches Zeichenbrett” aus den 1960/70er Jahren, das mit zwei Drehkn</w:t>
             </w:r>
-            <w:del w:id="24" w:author="Mareen Przybylla" w:date="2019-08-06T11:53:00Z">
+            <w:del w:id="30" w:author="Mareen Przybylla" w:date="2019-08-06T11:53:00Z">
               <w:r>
                 <w:delText>o</w:delText>
               </w:r>
             </w:del>
-            <w:ins w:id="25" w:author="Mareen Przybylla" w:date="2019-08-06T11:53:00Z">
+            <w:ins w:id="31" w:author="Mareen Przybylla" w:date="2019-08-06T11:53:00Z">
               <w:r>
                 <w:t>ö</w:t>
               </w:r>
             </w:ins>
-            <w:del w:id="26" w:author="Mareen Przybylla" w:date="2019-08-06T11:53:00Z">
+            <w:del w:id="32" w:author="Mareen Przybylla" w:date="2019-08-06T11:53:00Z">
               <w:r>
                 <w:delText>̈</w:delText>
               </w:r>
@@ -3066,12 +3092,12 @@
             <w:r>
               <w:t xml:space="preserve"> A Sketch liegt darin, das Bild in einer </w:t>
             </w:r>
-            <w:del w:id="27" w:author="Mareen Przybylla" w:date="2019-08-06T11:53:00Z">
+            <w:del w:id="33" w:author="Mareen Przybylla" w:date="2019-08-06T11:53:00Z">
               <w:r>
                 <w:delText>durchgängigen</w:delText>
               </w:r>
             </w:del>
-            <w:ins w:id="28" w:author="Mareen Przybylla" w:date="2019-08-06T11:53:00Z">
+            <w:ins w:id="34" w:author="Mareen Przybylla" w:date="2019-08-06T11:53:00Z">
               <w:r>
                 <w:t>durchgängigen</w:t>
               </w:r>
@@ -3239,7 +3265,7 @@
             <w:r>
               <w:t xml:space="preserve"> besitzen einen </w:t>
             </w:r>
-            <w:del w:id="29" w:author="Mareen Przybylla" w:date="2019-08-06T11:54:00Z">
+            <w:del w:id="35" w:author="Mareen Przybylla" w:date="2019-08-06T11:54:00Z">
               <w:r>
                 <w:delText>T</w:delText>
               </w:r>
@@ -3251,7 +3277,7 @@
               </w:r>
             </w:del>
             <w:proofErr w:type="spellStart"/>
-            <w:ins w:id="30" w:author="Mareen Przybylla" w:date="2019-08-06T11:54:00Z">
+            <w:ins w:id="36" w:author="Mareen Przybylla" w:date="2019-08-06T11:54:00Z">
               <w:r>
                 <w:t>T</w:t>
               </w:r>
@@ -3278,7 +3304,7 @@
             <w:r>
               <w:t xml:space="preserve">Entwerft im Team einen </w:t>
             </w:r>
-            <w:del w:id="31" w:author="Mareen Przybylla" w:date="2019-08-06T11:54:00Z">
+            <w:del w:id="37" w:author="Mareen Przybylla" w:date="2019-08-06T11:54:00Z">
               <w:r>
                 <w:delText>T</w:delText>
               </w:r>
@@ -3290,7 +3316,7 @@
               </w:r>
             </w:del>
             <w:proofErr w:type="spellStart"/>
-            <w:ins w:id="32" w:author="Mareen Przybylla" w:date="2019-08-06T11:54:00Z">
+            <w:ins w:id="38" w:author="Mareen Przybylla" w:date="2019-08-06T11:54:00Z">
               <w:r>
                 <w:t>T</w:t>
               </w:r>
@@ -3566,12 +3592,12 @@
             <w:r>
               <w:t xml:space="preserve">Ein Countdown ist eine </w:t>
             </w:r>
-            <w:del w:id="33" w:author="Lars Pelz" w:date="2019-06-18T10:17:00Z">
+            <w:del w:id="39" w:author="Lars Pelz" w:date="2019-06-18T10:17:00Z">
               <w:r>
                 <w:delText xml:space="preserve">getaktete </w:delText>
               </w:r>
             </w:del>
-            <w:ins w:id="34" w:author="Lars Pelz" w:date="2019-06-18T10:17:00Z">
+            <w:ins w:id="40" w:author="Lars Pelz" w:date="2019-06-18T10:17:00Z">
               <w:r>
                 <w:t xml:space="preserve">regelmäßige </w:t>
               </w:r>
@@ -3579,12 +3605,12 @@
             <w:r>
               <w:t xml:space="preserve">Bekanntgabe einer noch verbleibenden Zeitspanne bis zum Eintreten eines Ereignisses und wurde nicht, wie </w:t>
             </w:r>
-            <w:del w:id="35" w:author="Lars Pelz" w:date="2019-06-18T10:17:00Z">
+            <w:del w:id="41" w:author="Lars Pelz" w:date="2019-06-18T10:17:00Z">
               <w:r>
                 <w:delText>häufig</w:delText>
               </w:r>
             </w:del>
-            <w:ins w:id="36" w:author="Lars Pelz" w:date="2019-06-18T10:17:00Z">
+            <w:ins w:id="42" w:author="Lars Pelz" w:date="2019-06-18T10:17:00Z">
               <w:r>
                 <w:t>häufig</w:t>
               </w:r>
@@ -3592,12 +3618,12 @@
             <w:r>
               <w:t xml:space="preserve"> vermutet, zuerst in der Raumfahrt verwendet, sondern in einem Film </w:t>
             </w:r>
-            <w:del w:id="37" w:author="Lars Pelz" w:date="2019-06-18T10:17:00Z">
+            <w:del w:id="43" w:author="Lars Pelz" w:date="2019-06-18T10:17:00Z">
               <w:r>
                 <w:delText>über</w:delText>
               </w:r>
             </w:del>
-            <w:ins w:id="38" w:author="Lars Pelz" w:date="2019-06-18T10:17:00Z">
+            <w:ins w:id="44" w:author="Lars Pelz" w:date="2019-06-18T10:17:00Z">
               <w:r>
                 <w:t>über</w:t>
               </w:r>
@@ -3764,12 +3790,12 @@
             <w:r>
               <w:t xml:space="preserve">Die “Fenster-Auf-Erkennung” moderner Heizungsthermostate </w:t>
             </w:r>
-            <w:del w:id="39" w:author="Lars Pelz" w:date="2019-06-18T10:19:00Z">
+            <w:del w:id="45" w:author="Lars Pelz" w:date="2019-06-18T10:19:00Z">
               <w:r>
                 <w:delText>ermöglicht</w:delText>
               </w:r>
             </w:del>
-            <w:ins w:id="40" w:author="Lars Pelz" w:date="2019-06-18T10:19:00Z">
+            <w:ins w:id="46" w:author="Lars Pelz" w:date="2019-06-18T10:19:00Z">
               <w:r>
                 <w:t>ermöglicht</w:t>
               </w:r>
@@ -3777,12 +3803,12 @@
             <w:r>
               <w:t xml:space="preserve"> die Erkennung von </w:t>
             </w:r>
-            <w:del w:id="41" w:author="Mareen Przybylla" w:date="2019-08-06T11:54:00Z">
+            <w:del w:id="47" w:author="Mareen Przybylla" w:date="2019-08-06T11:54:00Z">
               <w:r>
                 <w:delText>plötzlichen</w:delText>
               </w:r>
             </w:del>
-            <w:ins w:id="42" w:author="Mareen Przybylla" w:date="2019-08-06T11:54:00Z">
+            <w:ins w:id="48" w:author="Mareen Przybylla" w:date="2019-08-06T11:54:00Z">
               <w:r>
                 <w:t>plötzlichen</w:t>
               </w:r>
@@ -3790,12 +3816,12 @@
             <w:r>
               <w:t>, starken Temperaturabf</w:t>
             </w:r>
-            <w:ins w:id="43" w:author="Mareen Przybylla" w:date="2019-08-06T11:54:00Z">
+            <w:ins w:id="49" w:author="Mareen Przybylla" w:date="2019-08-06T11:54:00Z">
               <w:r>
                 <w:t>ä</w:t>
               </w:r>
             </w:ins>
-            <w:del w:id="44" w:author="Mareen Przybylla" w:date="2019-08-06T11:54:00Z">
+            <w:del w:id="50" w:author="Mareen Przybylla" w:date="2019-08-06T11:54:00Z">
               <w:r>
                 <w:delText>ä</w:delText>
               </w:r>
@@ -3803,12 +3829,12 @@
             <w:r>
               <w:t xml:space="preserve">llen, wie sie beim </w:t>
             </w:r>
-            <w:ins w:id="45" w:author="Mareen Przybylla" w:date="2019-08-06T11:54:00Z">
+            <w:ins w:id="51" w:author="Mareen Przybylla" w:date="2019-08-06T11:54:00Z">
               <w:r>
                 <w:t>Ö</w:t>
               </w:r>
             </w:ins>
-            <w:del w:id="46" w:author="Mareen Przybylla" w:date="2019-08-06T11:54:00Z">
+            <w:del w:id="52" w:author="Mareen Przybylla" w:date="2019-08-06T11:54:00Z">
               <w:r>
                 <w:delText>Ö</w:delText>
               </w:r>
@@ -3816,12 +3842,12 @@
             <w:r>
               <w:t>ffnen eines Fensters entstehen und verhindert, dass w</w:t>
             </w:r>
-            <w:ins w:id="47" w:author="Mareen Przybylla" w:date="2019-08-06T11:55:00Z">
+            <w:ins w:id="53" w:author="Mareen Przybylla" w:date="2019-08-06T11:55:00Z">
               <w:r>
                 <w:t>ä</w:t>
               </w:r>
             </w:ins>
-            <w:del w:id="48" w:author="Mareen Przybylla" w:date="2019-08-06T11:55:00Z">
+            <w:del w:id="54" w:author="Mareen Przybylla" w:date="2019-08-06T11:55:00Z">
               <w:r>
                 <w:delText>ä</w:delText>
               </w:r>
@@ -3829,12 +3855,12 @@
             <w:r>
               <w:t xml:space="preserve">hrend das Fenster </w:t>
             </w:r>
-            <w:del w:id="49" w:author="Mareen Przybylla" w:date="2019-08-06T11:55:00Z">
+            <w:del w:id="55" w:author="Mareen Przybylla" w:date="2019-08-06T11:55:00Z">
               <w:r>
                 <w:delText xml:space="preserve">geöffnet </w:delText>
               </w:r>
             </w:del>
-            <w:ins w:id="50" w:author="Mareen Przybylla" w:date="2019-08-06T11:55:00Z">
+            <w:ins w:id="56" w:author="Mareen Przybylla" w:date="2019-08-06T11:55:00Z">
               <w:r>
                 <w:t>ge</w:t>
               </w:r>
@@ -3860,7 +3886,7 @@
             <w:r>
               <w:t>Implementiere ein Programm, das</w:t>
             </w:r>
-            <w:del w:id="51" w:author="Lars Pelz" w:date="2019-08-06T11:31:00Z">
+            <w:del w:id="57" w:author="Lars Pelz" w:date="2019-08-06T11:31:00Z">
               <w:r>
                 <w:delText>s</w:delText>
               </w:r>
@@ -3868,12 +3894,12 @@
             <w:r>
               <w:t xml:space="preserve"> den Durchschnitt der letzten zehn </w:t>
             </w:r>
-            <w:del w:id="52" w:author="Mareen Przybylla" w:date="2019-08-06T11:55:00Z">
+            <w:del w:id="58" w:author="Mareen Przybylla" w:date="2019-08-06T11:55:00Z">
               <w:r>
                 <w:delText xml:space="preserve">sekündlich </w:delText>
               </w:r>
             </w:del>
-            <w:ins w:id="53" w:author="Mareen Przybylla" w:date="2019-08-06T11:55:00Z">
+            <w:ins w:id="59" w:author="Mareen Przybylla" w:date="2019-08-06T11:55:00Z">
               <w:r>
                 <w:t>sek</w:t>
               </w:r>
@@ -4242,12 +4268,12 @@
             <w:r>
               <w:t xml:space="preserve">wurde im Jahr 1972 entwickelt wurde und </w:t>
             </w:r>
-            <w:del w:id="54" w:author="Mareen Przybylla" w:date="2019-08-06T11:55:00Z">
+            <w:del w:id="60" w:author="Mareen Przybylla" w:date="2019-08-06T11:55:00Z">
               <w:r>
                 <w:delText>zählt</w:delText>
               </w:r>
             </w:del>
-            <w:ins w:id="55" w:author="Mareen Przybylla" w:date="2019-08-06T11:55:00Z">
+            <w:ins w:id="61" w:author="Mareen Przybylla" w:date="2019-08-06T11:55:00Z">
               <w:r>
                 <w:t>zählt</w:t>
               </w:r>
@@ -4255,12 +4281,12 @@
             <w:r>
               <w:t xml:space="preserve"> zu den ersten weltweit beliebten Videospielen in Spielhallen, </w:t>
             </w:r>
-            <w:del w:id="56" w:author="Mareen Przybylla" w:date="2019-08-06T11:55:00Z">
+            <w:del w:id="62" w:author="Mareen Przybylla" w:date="2019-08-06T11:55:00Z">
               <w:r>
                 <w:delText>später</w:delText>
               </w:r>
             </w:del>
-            <w:ins w:id="57" w:author="Mareen Przybylla" w:date="2019-08-06T11:55:00Z">
+            <w:ins w:id="63" w:author="Mareen Przybylla" w:date="2019-08-06T11:55:00Z">
               <w:r>
                 <w:t>später</w:t>
               </w:r>
@@ -4268,12 +4294,12 @@
             <w:r>
               <w:t xml:space="preserve"> auch auf </w:t>
             </w:r>
-            <w:del w:id="58" w:author="Mareen Przybylla" w:date="2019-08-06T11:55:00Z">
+            <w:del w:id="64" w:author="Mareen Przybylla" w:date="2019-08-06T11:55:00Z">
               <w:r>
                 <w:delText>Heimgeräten</w:delText>
               </w:r>
             </w:del>
-            <w:ins w:id="59" w:author="Mareen Przybylla" w:date="2019-08-06T11:55:00Z">
+            <w:ins w:id="65" w:author="Mareen Przybylla" w:date="2019-08-06T11:55:00Z">
               <w:r>
                 <w:t>Heizgeräten</w:t>
               </w:r>
@@ -4295,12 +4321,7 @@
             </w:r>
             <w:proofErr w:type="spellStart"/>
             <w:r>
-              <w:t>Punktestand</w:t>
-            </w:r>
-            <w:bookmarkStart w:id="60" w:name="_GoBack"/>
-            <w:bookmarkEnd w:id="60"/>
-            <w:r>
-              <w:t>sanzeige</w:t>
+              <w:t>Punktestandsanzeige</w:t>
             </w:r>
             <w:proofErr w:type="spellEnd"/>
             <w:r>
@@ -5615,7 +5636,7 @@
       </w:r>
     </w:p>
   </w:comment>
-  <w:comment w:id="11" w:author="Mareen Przybylla" w:date="2019-08-06T11:52:00Z" w:initials="MP">
+  <w:comment w:id="12" w:author="Mareen Przybylla" w:date="2019-09-05T15:37:00Z" w:initials="MP">
     <w:p>
       <w:pPr>
         <w:pStyle w:val="CommentText"/>
@@ -5627,19 +5648,13 @@
         <w:annotationRef/>
       </w:r>
       <w:r>
-        <w:t xml:space="preserve">Das war beabsichtigt, es gibt einen Unterschied zwischen Konstruktivismus und </w:t>
-      </w:r>
-      <w:proofErr w:type="spellStart"/>
-      <w:r>
-        <w:t>Konstruktionismus</w:t>
-      </w:r>
-      <w:proofErr w:type="spellEnd"/>
-      <w:r>
-        <w:t>, ich beziehe mich explizit auf letzteren</w:t>
-      </w:r>
+        <w:t xml:space="preserve">Standard „erfolgreich kommunizieren“ gelöscht, da ja übergreifend </w:t>
+      </w:r>
+      <w:bookmarkStart w:id="16" w:name="_GoBack"/>
+      <w:bookmarkEnd w:id="16"/>
     </w:p>
   </w:comment>
-  <w:comment w:id="16" w:author="Mareen Przybylla" w:date="2019-02-21T11:05:00Z" w:initials="MP">
+  <w:comment w:id="17" w:author="Mareen Przybylla" w:date="2019-08-06T11:52:00Z" w:initials="MP">
     <w:p>
       <w:pPr>
         <w:pStyle w:val="CommentText"/>
@@ -5651,59 +5666,19 @@
         <w:annotationRef/>
       </w:r>
       <w:r>
-        <w:t xml:space="preserve">Integration von </w:t>
+        <w:t xml:space="preserve">Das war beabsichtigt, es gibt einen Unterschied zwischen Konstruktivismus und </w:t>
       </w:r>
       <w:proofErr w:type="spellStart"/>
       <w:r>
-        <w:t>Tinkering-Aktivitäten</w:t>
+        <w:t>Konstruktionismus</w:t>
       </w:r>
       <w:proofErr w:type="spellEnd"/>
       <w:r>
-        <w:t xml:space="preserve"> in dedizierte Lernphasen (P1), Herstellung eigener interaktiver Objekte (P2), Entwicklung </w:t>
-      </w:r>
-      <w:proofErr w:type="spellStart"/>
-      <w:r>
-        <w:t>funktionsfähiger</w:t>
-      </w:r>
-      <w:proofErr w:type="spellEnd"/>
-      <w:r>
-        <w:t xml:space="preserve"> Prototypen (P3), Angebot eines interessanten Rahmens zur Anregung von Fantasie und </w:t>
-      </w:r>
-      <w:proofErr w:type="spellStart"/>
-      <w:r>
-        <w:t>Kreativität</w:t>
-      </w:r>
-      <w:proofErr w:type="spellEnd"/>
-      <w:r>
-        <w:t xml:space="preserve"> (P4), Integration von Methoden kreativen Lernens (P5), Verbindung technischer Aspekte mit Kunst/Basteln (P6), Strukturierung der Arbeitsprozesse (P7), Auswahl </w:t>
-      </w:r>
-      <w:proofErr w:type="spellStart"/>
-      <w:r>
-        <w:t>zielgruppenadäquater</w:t>
-      </w:r>
-      <w:proofErr w:type="spellEnd"/>
-      <w:r>
-        <w:t xml:space="preserve"> und </w:t>
-      </w:r>
-      <w:proofErr w:type="spellStart"/>
-      <w:r>
-        <w:t>für</w:t>
-      </w:r>
-      <w:proofErr w:type="spellEnd"/>
-      <w:r>
-        <w:t xml:space="preserve"> die Projekte geeigneter Werkzeuge (P8) und Materialien (P9), kollaborative Arbeit an einer gemeinsamen Ausstellung (P10) und </w:t>
-      </w:r>
-      <w:proofErr w:type="spellStart"/>
-      <w:r>
-        <w:t>Präsentation</w:t>
-      </w:r>
-      <w:proofErr w:type="spellEnd"/>
-      <w:r>
-        <w:t xml:space="preserve"> der finalen Produkte (P11).</w:t>
+        <w:t>, ich beziehe mich explizit auf letzteren</w:t>
       </w:r>
     </w:p>
   </w:comment>
-  <w:comment w:id="17" w:author="Mareen Przybylla" w:date="2019-02-21T12:36:00Z" w:initials="MP">
+  <w:comment w:id="22" w:author="Mareen Przybylla" w:date="2019-02-21T11:05:00Z" w:initials="MP">
     <w:p>
       <w:pPr>
         <w:pStyle w:val="CommentText"/>
@@ -5715,11 +5690,59 @@
         <w:annotationRef/>
       </w:r>
       <w:r>
-        <w:t>Material 1: Einführungspräsentation</w:t>
+        <w:t xml:space="preserve">Integration von </w:t>
+      </w:r>
+      <w:proofErr w:type="spellStart"/>
+      <w:r>
+        <w:t>Tinkering-Aktivitäten</w:t>
+      </w:r>
+      <w:proofErr w:type="spellEnd"/>
+      <w:r>
+        <w:t xml:space="preserve"> in dedizierte Lernphasen (P1), Herstellung eigener interaktiver Objekte (P2), Entwicklung </w:t>
+      </w:r>
+      <w:proofErr w:type="spellStart"/>
+      <w:r>
+        <w:t>funktionsfähiger</w:t>
+      </w:r>
+      <w:proofErr w:type="spellEnd"/>
+      <w:r>
+        <w:t xml:space="preserve"> Prototypen (P3), Angebot eines interessanten Rahmens zur Anregung von Fantasie und </w:t>
+      </w:r>
+      <w:proofErr w:type="spellStart"/>
+      <w:r>
+        <w:t>Kreativität</w:t>
+      </w:r>
+      <w:proofErr w:type="spellEnd"/>
+      <w:r>
+        <w:t xml:space="preserve"> (P4), Integration von Methoden kreativen Lernens (P5), Verbindung technischer Aspekte mit Kunst/Basteln (P6), Strukturierung der Arbeitsprozesse (P7), Auswahl </w:t>
+      </w:r>
+      <w:proofErr w:type="spellStart"/>
+      <w:r>
+        <w:t>zielgruppenadäquater</w:t>
+      </w:r>
+      <w:proofErr w:type="spellEnd"/>
+      <w:r>
+        <w:t xml:space="preserve"> und </w:t>
+      </w:r>
+      <w:proofErr w:type="spellStart"/>
+      <w:r>
+        <w:t>für</w:t>
+      </w:r>
+      <w:proofErr w:type="spellEnd"/>
+      <w:r>
+        <w:t xml:space="preserve"> die Projekte geeigneter Werkzeuge (P8) und Materialien (P9), kollaborative Arbeit an einer gemeinsamen Ausstellung (P10) und </w:t>
+      </w:r>
+      <w:proofErr w:type="spellStart"/>
+      <w:r>
+        <w:t>Präsentation</w:t>
+      </w:r>
+      <w:proofErr w:type="spellEnd"/>
+      <w:r>
+        <w:t xml:space="preserve"> der finalen Produkte (P11).</w:t>
       </w:r>
     </w:p>
   </w:comment>
-  <w:comment w:id="18" w:author="Mareen Przybylla" w:date="2019-02-21T12:36:00Z" w:initials="MP">
+  <w:comment w:id="23" w:author="Mareen Przybylla" w:date="2019-02-21T12:36:00Z" w:initials="MP">
     <w:p>
       <w:pPr>
         <w:pStyle w:val="CommentText"/>
@@ -5731,11 +5754,11 @@
         <w:annotationRef/>
       </w:r>
       <w:r>
-        <w:t>Material 2: Stationsarbeitsblätter und Laufzettel</w:t>
+        <w:t>Material 1: Einführungspräsentation</w:t>
       </w:r>
     </w:p>
   </w:comment>
-  <w:comment w:id="19" w:author="Mareen Przybylla" w:date="2019-02-21T12:36:00Z" w:initials="MP">
+  <w:comment w:id="24" w:author="Mareen Przybylla" w:date="2019-02-21T12:36:00Z" w:initials="MP">
     <w:p>
       <w:pPr>
         <w:pStyle w:val="CommentText"/>
@@ -5747,28 +5770,44 @@
         <w:annotationRef/>
       </w:r>
       <w:r>
-        <w:t xml:space="preserve">Material 3: </w:t>
-      </w:r>
-      <w:r>
-        <w:t>Pair</w:t>
-      </w:r>
-      <w:r>
-        <w:t>-</w:t>
-      </w:r>
-      <w:proofErr w:type="spellStart"/>
-      <w:r>
-        <w:t>Programming</w:t>
-      </w:r>
-      <w:proofErr w:type="spellEnd"/>
-      <w:r>
-        <w:t xml:space="preserve"> / </w:t>
-      </w:r>
-      <w:r>
-        <w:t>Vertiefungsaufgaben</w:t>
+        <w:t>Material 2: Stationsarbeitsblätter und Laufzettel</w:t>
       </w:r>
     </w:p>
   </w:comment>
-  <w:comment w:id="20" w:author="Mareen Przybylla" w:date="2019-02-21T12:37:00Z" w:initials="MP">
+  <w:comment w:id="25" w:author="Mareen Przybylla" w:date="2019-02-21T12:36:00Z" w:initials="MP">
+    <w:p>
+      <w:pPr>
+        <w:pStyle w:val="CommentText"/>
+      </w:pPr>
+      <w:r>
+        <w:rPr>
+          <w:rStyle w:val="CommentReference"/>
+        </w:rPr>
+        <w:annotationRef/>
+      </w:r>
+      <w:r>
+        <w:t xml:space="preserve">Material 3: </w:t>
+      </w:r>
+      <w:r>
+        <w:t>Pair</w:t>
+      </w:r>
+      <w:r>
+        <w:t>-</w:t>
+      </w:r>
+      <w:proofErr w:type="spellStart"/>
+      <w:r>
+        <w:t>Programming</w:t>
+      </w:r>
+      <w:proofErr w:type="spellEnd"/>
+      <w:r>
+        <w:t xml:space="preserve"> / </w:t>
+      </w:r>
+      <w:r>
+        <w:t>Vertiefungsaufgaben</w:t>
+      </w:r>
+    </w:p>
+  </w:comment>
+  <w:comment w:id="26" w:author="Mareen Przybylla" w:date="2019-02-21T12:37:00Z" w:initials="MP">
     <w:p>
       <w:pPr>
         <w:pStyle w:val="CommentText"/>
@@ -5865,6 +5904,7 @@
   <w15:commentEx w15:paraId="0A700D3F" w15:paraIdParent="4856F953" w15:done="0"/>
   <w15:commentEx w15:paraId="68ECB9EF" w15:done="1"/>
   <w15:commentEx w15:paraId="00007C0E" w15:done="1"/>
+  <w15:commentEx w15:paraId="2741FAF5" w15:done="0"/>
   <w15:commentEx w15:paraId="39BFE550" w15:done="0"/>
   <w15:commentEx w15:paraId="0E001641" w15:done="1"/>
   <w15:commentEx w15:paraId="00F5BE72" w15:done="0"/>
@@ -5881,6 +5921,7 @@
   <w16cid:commentId w16cid:paraId="0A700D3F" w16cid:durableId="20F3E81B"/>
   <w16cid:commentId w16cid:paraId="68ECB9EF" w16cid:durableId="20191864"/>
   <w16cid:commentId w16cid:paraId="00007C0E" w16cid:durableId="201918BB"/>
+  <w16cid:commentId w16cid:paraId="2741FAF5" w16cid:durableId="211BAA36"/>
   <w16cid:commentId w16cid:paraId="39BFE550" w16cid:durableId="20F3E878"/>
   <w16cid:commentId w16cid:paraId="0E001641" w16cid:durableId="20190473"/>
   <w16cid:commentId w16cid:paraId="00F5BE72" w16cid:durableId="201919BB"/>
@@ -8867,7 +8908,7 @@
     </w:rPrDefault>
     <w:pPrDefault/>
   </w:docDefaults>
-  <w:latentStyles w:defLockedState="0" w:defUIPriority="99" w:defSemiHidden="0" w:defUnhideWhenUsed="0" w:defQFormat="0" w:count="376">
+  <w:latentStyles w:defLockedState="0" w:defUIPriority="99" w:defSemiHidden="0" w:defUnhideWhenUsed="0" w:defQFormat="0" w:count="377">
     <w:lsdException w:name="Normal" w:uiPriority="0" w:qFormat="1"/>
     <w:lsdException w:name="heading 1" w:uiPriority="9" w:qFormat="1"/>
     <w:lsdException w:name="heading 2" w:semiHidden="1" w:uiPriority="9" w:unhideWhenUsed="1" w:qFormat="1"/>
@@ -8973,7 +9014,6 @@
     <w:lsdException w:name="HTML Sample" w:semiHidden="1" w:unhideWhenUsed="1"/>
     <w:lsdException w:name="HTML Typewriter" w:semiHidden="1" w:unhideWhenUsed="1"/>
     <w:lsdException w:name="HTML Variable" w:semiHidden="1" w:unhideWhenUsed="1"/>
-    <w:lsdException w:name="Normal Table" w:semiHidden="1" w:unhideWhenUsed="1"/>
     <w:lsdException w:name="annotation subject" w:semiHidden="1" w:unhideWhenUsed="1"/>
     <w:lsdException w:name="No List" w:semiHidden="1" w:unhideWhenUsed="1"/>
     <w:lsdException w:name="Outline List 1" w:semiHidden="1" w:unhideWhenUsed="1"/>
@@ -9020,10 +9060,8 @@
     <w:lsdException w:name="Table Subtle 2" w:semiHidden="1" w:unhideWhenUsed="1"/>
     <w:lsdException w:name="Table Web 1" w:semiHidden="1" w:unhideWhenUsed="1"/>
     <w:lsdException w:name="Table Web 2" w:semiHidden="1" w:unhideWhenUsed="1"/>
-    <w:lsdException w:name="Table Web 3" w:semiHidden="1" w:unhideWhenUsed="1"/>
     <w:lsdException w:name="Balloon Text" w:semiHidden="1" w:unhideWhenUsed="1"/>
     <w:lsdException w:name="Table Grid" w:uiPriority="39"/>
-    <w:lsdException w:name="Table Theme" w:semiHidden="1" w:unhideWhenUsed="1"/>
     <w:lsdException w:name="Placeholder Text" w:semiHidden="1"/>
     <w:lsdException w:name="No Spacing" w:uiPriority="1" w:qFormat="1"/>
     <w:lsdException w:name="Light Shading" w:uiPriority="60"/>
@@ -9244,6 +9282,7 @@
     <w:lsdException w:name="Hashtag" w:semiHidden="1" w:unhideWhenUsed="1"/>
     <w:lsdException w:name="Unresolved Mention" w:semiHidden="1" w:unhideWhenUsed="1"/>
     <w:lsdException w:name="Smart Link" w:semiHidden="1" w:unhideWhenUsed="1"/>
+    <w:lsdException w:name="Smart Link Error" w:semiHidden="1" w:unhideWhenUsed="1"/>
   </w:latentStyles>
   <w:style w:type="paragraph" w:default="1" w:styleId="Normal">
     <w:name w:val="Normal"/>
@@ -10483,7 +10522,7 @@
 </file>
 
 <file path=customXml/itemProps1.xml><?xml version="1.0" encoding="utf-8"?>
-<ds:datastoreItem xmlns:ds="http://schemas.openxmlformats.org/officeDocument/2006/customXml" ds:itemID="{B06A2199-B0CC-1A40-9F76-F616EC1023E9}">
+<ds:datastoreItem xmlns:ds="http://schemas.openxmlformats.org/officeDocument/2006/customXml" ds:itemID="{24178322-E1B6-F043-AA01-3122D86A2D4E}">
   <ds:schemaRefs>
     <ds:schemaRef ds:uri="http://schemas.openxmlformats.org/officeDocument/2006/bibliography"/>
   </ds:schemaRefs>

</xml_diff>

<commit_message>
Kommentare entfernt, Änderungen übernommen
</commit_message>
<xml_diff>
--- a/Modul-P3-PhysiComp.docx
+++ b/Modul-P3-PhysiComp.docx
@@ -39,12 +39,7 @@
       <w:r>
         <w:rPr>
           <w:bCs/>
-          <w:rPrChange w:id="0" w:author="Lars Pelz" w:date="2019-06-18T10:18:00Z">
-            <w:rPr>
-              <w:bCs/>
-              <w:lang w:val="en-US"/>
-            </w:rPr>
-          </w:rPrChange>
+          <w:lang w:val="en-US"/>
         </w:rPr>
         <w:t>Digitaler Wandel im Alltag</w:t>
       </w:r>
@@ -59,17 +54,7 @@
     </w:p>
     <w:p>
       <w:r>
-        <w:t>Nachempfinden der Funktion einfacher digitaler (Haushalts-)</w:t>
-      </w:r>
-      <w:ins w:id="1" w:author="user" w:date="2019-06-18T10:07:00Z">
-        <w:del w:id="2" w:author="Mareen Przybylla" w:date="2019-11-29T12:02:00Z">
-          <w:r>
-            <w:delText xml:space="preserve"> </w:delText>
-          </w:r>
-        </w:del>
-      </w:ins>
-      <w:r>
-        <w:t>Geräte durch Programmierung von Mikrocontrollern</w:t>
+        <w:t>Nachempfinden der Funktion einfacher digitaler (Haushalts-)Geräte durch Programmierung von Mikrocontrollern</w:t>
       </w:r>
     </w:p>
     <w:p>
@@ -177,19 +162,8 @@
       <w:r>
         <w:t xml:space="preserve">: </w:t>
       </w:r>
-      <w:commentRangeStart w:id="3"/>
-      <w:r>
-        <w:t>Ziele, Anforderungen und Herausforderungen bei der Arbeit mit eingebetteten Systemen (z. B. Systemqualität, Echtzeitanforderungen)</w:t>
-      </w:r>
-      <w:commentRangeEnd w:id="3"/>
-      <w:r>
-        <w:rPr>
-          <w:rStyle w:val="CommentReference"/>
-        </w:rPr>
-        <w:commentReference w:id="3"/>
-      </w:r>
-      <w:r>
-        <w:t xml:space="preserve">, </w:t>
+      <w:r>
+        <w:t xml:space="preserve">Ziele, Anforderungen und Herausforderungen bei der Arbeit mit eingebetteten Systemen (z. B. Systemqualität, Echtzeitanforderungen), </w:t>
       </w:r>
       <w:r>
         <w:t>Vernetzung eingebetteter Systeme</w:t>
@@ -230,50 +204,17 @@
       </w:r>
       <w:proofErr w:type="spellEnd"/>
       <w:r>
-        <w:t xml:space="preserve">-Computing-Baukastens verwenden. Hierfür müssen sie in der Lage sein, Operatoren und Kontrollstrukturen (Sequenzen, </w:t>
-      </w:r>
-      <w:commentRangeStart w:id="4"/>
-      <w:commentRangeStart w:id="5"/>
-      <w:del w:id="6" w:author="Mareen Przybylla" w:date="2019-08-06T11:51:00Z">
-        <w:r>
-          <w:delText>Fortlaufend-</w:delText>
-        </w:r>
-      </w:del>
-      <w:r>
-        <w:t>Schleife</w:t>
-      </w:r>
-      <w:ins w:id="7" w:author="Mareen Przybylla" w:date="2019-08-06T11:51:00Z">
-        <w:r>
-          <w:t>n</w:t>
-        </w:r>
-      </w:ins>
-      <w:del w:id="8" w:author="Mareen Przybylla" w:date="2019-08-06T11:51:00Z">
-        <w:r>
-          <w:delText>, Wiederholung</w:delText>
-        </w:r>
-        <w:commentRangeEnd w:id="4"/>
-        <w:r>
-          <w:rPr>
-            <w:rStyle w:val="CommentReference"/>
-          </w:rPr>
-          <w:commentReference w:id="4"/>
-        </w:r>
-        <w:commentRangeEnd w:id="5"/>
-        <w:r>
-          <w:rPr>
-            <w:rStyle w:val="CommentReference"/>
-          </w:rPr>
-          <w:commentReference w:id="5"/>
-        </w:r>
-      </w:del>
+        <w:t>-Computing-Baukastens verwenden. Hierfür müssen sie in der Lage sein, Operatoren und Kontrollstrukturen (Sequenzen, Schleife</w:t>
+      </w:r>
+      <w:r>
+        <w:t>n</w:t>
+      </w:r>
       <w:r>
         <w:t>, bedingte Verzweigung</w:t>
       </w:r>
-      <w:ins w:id="9" w:author="Mareen Przybylla" w:date="2019-08-06T11:51:00Z">
-        <w:r>
-          <w:t>en, Variablen</w:t>
-        </w:r>
-      </w:ins>
+      <w:r>
+        <w:t>en, Variablen</w:t>
+      </w:r>
       <w:r>
         <w:t xml:space="preserve">) </w:t>
       </w:r>
@@ -400,23 +341,7 @@
       </w:pPr>
       <w:r>
         <w:lastRenderedPageBreak/>
-        <w:t xml:space="preserve">…beschreiben Funktionsweise und Anwendungsmöglichkeiten einzelner digitaler </w:t>
-      </w:r>
-      <w:commentRangeStart w:id="10"/>
-      <w:r>
-        <w:t>Technologien</w:t>
-      </w:r>
-      <w:commentRangeEnd w:id="10"/>
-      <w:r>
-        <w:rPr>
-          <w:rStyle w:val="CommentReference"/>
-          <w:sz w:val="19"/>
-          <w:szCs w:val="22"/>
-        </w:rPr>
-        <w:commentReference w:id="10"/>
-      </w:r>
-      <w:r>
-        <w:t>.</w:t>
+        <w:t>…beschreiben Funktionsweise und Anwendungsmöglichkeiten einzelner digitaler Technologien.</w:t>
       </w:r>
     </w:p>
     <w:p>
@@ -443,11 +368,7 @@
     </w:p>
     <w:p>
       <w:r>
-        <w:t xml:space="preserve">Die Schülerinnen und Schüler </w:t>
-      </w:r>
-      <w:commentRangeStart w:id="11"/>
-      <w:r>
-        <w:t xml:space="preserve">nutzen kreative oder systematische Verfahren (z.B. Brainstorming, </w:t>
+        <w:t xml:space="preserve">Die Schülerinnen und Schüler nutzen kreative oder systematische Verfahren (z.B. Brainstorming, </w:t>
       </w:r>
       <w:proofErr w:type="spellStart"/>
       <w:r>
@@ -464,167 +385,308 @@
       <w:proofErr w:type="spellEnd"/>
       <w:r>
         <w:t>, Business Modell Canvas) zur Eingrenzung von möglichen Interessengebieten und Identifikation von innovativen Geschäftsideen bei der Planung und Durchführung eigener digitaler Projekte.</w:t>
-      </w:r>
-      <w:commentRangeEnd w:id="11"/>
-      <w:r>
-        <w:commentReference w:id="11"/>
       </w:r>
     </w:p>
     <w:p>
       <w:pPr>
-        <w:rPr>
-          <w:del w:id="12" w:author="Mareen Przybylla" w:date="2019-09-05T15:37:00Z"/>
-          <w:rStyle w:val="Strong"/>
-        </w:rPr>
-      </w:pPr>
-      <w:commentRangeStart w:id="13"/>
-      <w:del w:id="14" w:author="Mareen Przybylla" w:date="2019-09-05T15:37:00Z">
-        <w:r>
-          <w:rPr>
-            <w:rStyle w:val="Strong"/>
-          </w:rPr>
-          <w:delText>Erfolgreich kommunizieren</w:delText>
-        </w:r>
-      </w:del>
+        <w:pStyle w:val="Heading2"/>
+      </w:pPr>
+      <w:r>
+        <w:t>Didaktische Hinweise</w:t>
+      </w:r>
     </w:p>
     <w:p>
-      <w:pPr>
-        <w:rPr>
-          <w:del w:id="15" w:author="Mareen Przybylla" w:date="2019-09-05T15:37:00Z"/>
-        </w:rPr>
-      </w:pPr>
-      <w:del w:id="16" w:author="Mareen Przybylla" w:date="2019-09-05T15:37:00Z">
-        <w:r>
-          <w:delText>Die Schülerinnen und Schüler arbeiten kooperativ und zielgerichtet im Team.</w:delText>
-        </w:r>
-      </w:del>
+      <w:r>
+        <w:t>Es besteht weitgehend Einigkeit darüber, dass intrinsische Motivation und Kreativität wichtige Komponenten erfolgreichen Lernens darstellen</w:t>
+      </w:r>
+      <w:r>
+        <w:t>.</w:t>
+      </w:r>
+      <w:r>
+        <w:t xml:space="preserve"> </w:t>
+      </w:r>
+      <w:r>
+        <w:t xml:space="preserve">Dies lässt </w:t>
+      </w:r>
+      <w:r>
+        <w:t xml:space="preserve">sich auch in der </w:t>
+      </w:r>
+      <w:proofErr w:type="spellStart"/>
+      <w:r>
+        <w:t>konstrukti</w:t>
+      </w:r>
+      <w:r>
+        <w:t>on</w:t>
+      </w:r>
+      <w:r>
+        <w:t>istischen</w:t>
+      </w:r>
+      <w:proofErr w:type="spellEnd"/>
+      <w:r>
+        <w:t xml:space="preserve"> Lerntheorie erkennen</w:t>
+      </w:r>
+      <w:r>
+        <w:t>, welche das Erschaffen persönlich relevanter Artefakte als Kernidee fokussiert.</w:t>
+      </w:r>
+      <w:r>
+        <w:t xml:space="preserve"> </w:t>
+      </w:r>
+      <w:r>
+        <w:t>Die</w:t>
+      </w:r>
+      <w:r>
+        <w:t xml:space="preserve"> hier vorgestellte</w:t>
+      </w:r>
+      <w:r>
+        <w:t xml:space="preserve"> Unterrichts</w:t>
+      </w:r>
+      <w:r>
+        <w:t xml:space="preserve">reihe </w:t>
+      </w:r>
+      <w:r>
+        <w:t xml:space="preserve">wurde mit dem Ziel entwickelt, </w:t>
+      </w:r>
+      <w:r>
+        <w:t xml:space="preserve">diese Aspekte </w:t>
+      </w:r>
+      <w:r>
+        <w:t xml:space="preserve">zu fördern und zu verbinden. </w:t>
+      </w:r>
+      <w:r>
+        <w:t>Damit einhergehend</w:t>
+      </w:r>
+      <w:r>
+        <w:t xml:space="preserve"> </w:t>
+      </w:r>
+      <w:r>
+        <w:t>ist</w:t>
+      </w:r>
+      <w:r>
+        <w:t xml:space="preserve"> auch die Idee des</w:t>
+      </w:r>
+      <w:r>
+        <w:t xml:space="preserve"> </w:t>
+      </w:r>
+      <w:r>
+        <w:rPr>
+          <w:i/>
+          <w:iCs/>
+        </w:rPr>
+        <w:t>informatischen Töpferns</w:t>
+      </w:r>
+      <w:r>
+        <w:t xml:space="preserve"> </w:t>
+      </w:r>
+      <w:r>
+        <w:t xml:space="preserve">maßgebend: </w:t>
+      </w:r>
+      <w:proofErr w:type="spellStart"/>
+      <w:r>
+        <w:t>Physical</w:t>
+      </w:r>
+      <w:proofErr w:type="spellEnd"/>
+      <w:r>
+        <w:t xml:space="preserve"> Computing ermöglicht Lernenden, </w:t>
+      </w:r>
+      <w:r>
+        <w:t>selbst hergestellte und programmierte digitale, interaktive Artefakte aus der Schule mit nach Hause zu bringen,</w:t>
+      </w:r>
+      <w:r>
+        <w:t xml:space="preserve"> die ihrer eigenen Vorstellung entstammen und</w:t>
+      </w:r>
+      <w:r>
+        <w:t xml:space="preserve"> die </w:t>
+      </w:r>
+      <w:r>
+        <w:t>sie mit Stolz anderen vorführen und mit ihnen diskutieren können</w:t>
+      </w:r>
+      <w:r>
+        <w:t>.</w:t>
+      </w:r>
     </w:p>
     <w:p>
-      <w:pPr>
-        <w:pStyle w:val="Heading2"/>
-      </w:pPr>
-      <w:r>
-        <w:t>Didaktische</w:t>
-      </w:r>
-      <w:commentRangeEnd w:id="13"/>
-      <w:r>
-        <w:rPr>
-          <w:rStyle w:val="CommentReference"/>
-          <w:b w:val="0"/>
-          <w:color w:val="auto"/>
-        </w:rPr>
-        <w:commentReference w:id="13"/>
-      </w:r>
-      <w:r>
-        <w:t xml:space="preserve"> Hinweise</w:t>
+      <w:r>
+        <w:t xml:space="preserve">Um den Schülerinnen und Schülern einen Einblick in </w:t>
+      </w:r>
+      <w:r>
+        <w:t>gängige Arbeitsweise der Informatik</w:t>
+      </w:r>
+      <w:r>
+        <w:t xml:space="preserve"> zu geben, </w:t>
+      </w:r>
+      <w:r>
+        <w:t>mündet die Unterrichtsreihe in ein Projekt, in dem die Lernenden mit einzelnen Elementen agiler Methoden der Softwareentwicklung arbeiten (u. a. Ideensammlung, Nutzung eines Projektboards, zyklische Iterationen in der Projektarbeit, Pair-</w:t>
+      </w:r>
+      <w:proofErr w:type="spellStart"/>
+      <w:r>
+        <w:t>Programming</w:t>
+      </w:r>
+      <w:proofErr w:type="spellEnd"/>
+      <w:r>
+        <w:t xml:space="preserve">, Erstellung von Prototypen). Auf diese Weise werden Praktiken des Fachs mit didaktischen Zielen kombiniert, den Lernenden Methoden bereitzustellen, mit denen sie </w:t>
+      </w:r>
+      <w:r>
+        <w:t>zielgerichtet, selbstverantwortlich und selbstorganisiert</w:t>
+      </w:r>
+      <w:r>
+        <w:t xml:space="preserve"> eine größere Aufgabe bewältigen können. In der Konzeption der Unterrichtsreihe wurden darüber hinaus die folgenden </w:t>
+      </w:r>
+      <w:r>
+        <w:t xml:space="preserve">Prinzipien für </w:t>
+      </w:r>
+      <w:proofErr w:type="spellStart"/>
+      <w:r>
+        <w:t>Physical</w:t>
+      </w:r>
+      <w:proofErr w:type="spellEnd"/>
+      <w:r>
+        <w:t>-Computing-Projekte im Unterricht</w:t>
+      </w:r>
+      <w:r>
+        <w:t xml:space="preserve"> verfolgt, die fachliche und didaktische Überlegungen zusammenführen</w:t>
+      </w:r>
+      <w:r>
+        <w:t xml:space="preserve">: Integration von </w:t>
+      </w:r>
+      <w:proofErr w:type="spellStart"/>
+      <w:r>
+        <w:t>Tinkering-Aktivitäten</w:t>
+      </w:r>
+      <w:proofErr w:type="spellEnd"/>
+      <w:r>
+        <w:t xml:space="preserve"> in dedizierte Lernphasen, Herstellung eigener interaktiver Objekte, Entwicklung </w:t>
+      </w:r>
+      <w:r>
+        <w:t>funktionsfähiger</w:t>
+      </w:r>
+      <w:r>
+        <w:t xml:space="preserve"> Prototypen, Angebot eines interessanten Rahmens zur Anregung von Fantasie und </w:t>
+      </w:r>
+      <w:r>
+        <w:t>Kreativität</w:t>
+      </w:r>
+      <w:r>
+        <w:t>, Integration von Methoden kreativen Lernens, Verbindung technischer Aspekte mit Kunst/Basteln, Strukturierung der Arbeitsprozesse, Auswahl zielgruppenad</w:t>
+      </w:r>
+      <w:r>
+        <w:t>ä</w:t>
+      </w:r>
+      <w:r>
+        <w:t xml:space="preserve">quater und </w:t>
+      </w:r>
+      <w:r>
+        <w:t>für</w:t>
+      </w:r>
+      <w:r>
+        <w:t xml:space="preserve"> die Projekte geeigneter Werkzeuge und Materialien, kollaborative Arbeit an einer gemeinsamen Ausstellung</w:t>
+      </w:r>
+      <w:r>
+        <w:t xml:space="preserve"> </w:t>
+      </w:r>
+      <w:r>
+        <w:t xml:space="preserve">und </w:t>
+      </w:r>
+      <w:r>
+        <w:t>Präsentation</w:t>
+      </w:r>
+      <w:r>
+        <w:t xml:space="preserve"> der finalen Produkte. </w:t>
       </w:r>
     </w:p>
     <w:p>
-      <w:r>
-        <w:t>Es besteht weitgehend Einigkeit darüber, dass intrinsische Motivation und Kreativität wichtige Komponenten erfolgreichen Lernens darstellen</w:t>
-      </w:r>
-      <w:r>
-        <w:t>.</w:t>
-      </w:r>
-      <w:r>
-        <w:t xml:space="preserve"> </w:t>
-      </w:r>
-      <w:r>
-        <w:t xml:space="preserve">Dies lässt </w:t>
-      </w:r>
-      <w:r>
-        <w:t xml:space="preserve">sich auch in der </w:t>
-      </w:r>
-      <w:commentRangeStart w:id="17"/>
+      <w:pPr>
+        <w:pStyle w:val="Heading2"/>
+      </w:pPr>
+      <w:r>
+        <w:t xml:space="preserve">Überblick über die Unterrichtsreihe </w:t>
+      </w:r>
       <w:proofErr w:type="spellStart"/>
       <w:r>
-        <w:t>konstrukti</w:t>
-      </w:r>
-      <w:ins w:id="18" w:author="Mareen Przybylla" w:date="2019-08-06T11:52:00Z">
-        <w:r>
-          <w:t>on</w:t>
-        </w:r>
-      </w:ins>
-      <w:ins w:id="19" w:author="Lars Pelz" w:date="2019-06-18T10:20:00Z">
-        <w:del w:id="20" w:author="Mareen Przybylla" w:date="2019-08-06T11:52:00Z">
-          <w:r>
-            <w:delText>v</w:delText>
-          </w:r>
-        </w:del>
-      </w:ins>
-      <w:del w:id="21" w:author="Lars Pelz" w:date="2019-06-18T10:20:00Z">
-        <w:r>
-          <w:delText>on</w:delText>
-        </w:r>
-      </w:del>
-      <w:r>
-        <w:t>istischen</w:t>
-      </w:r>
-      <w:commentRangeEnd w:id="17"/>
+        <w:t>Physical</w:t>
+      </w:r>
       <w:proofErr w:type="spellEnd"/>
       <w:r>
-        <w:rPr>
-          <w:rStyle w:val="CommentReference"/>
-        </w:rPr>
-        <w:commentReference w:id="17"/>
-      </w:r>
-      <w:r>
-        <w:t xml:space="preserve"> Lerntheorie erkennen</w:t>
-      </w:r>
-      <w:r>
-        <w:t>, welche das Erschaffen persönlich relevanter Artefakte als Kernidee fokussiert.</w:t>
-      </w:r>
-      <w:r>
-        <w:t xml:space="preserve"> </w:t>
-      </w:r>
-      <w:r>
-        <w:t>Die</w:t>
-      </w:r>
-      <w:r>
-        <w:t xml:space="preserve"> hier vorgestellte</w:t>
-      </w:r>
-      <w:r>
-        <w:t xml:space="preserve"> Unterrichts</w:t>
-      </w:r>
-      <w:r>
-        <w:t xml:space="preserve">reihe </w:t>
-      </w:r>
-      <w:r>
-        <w:t xml:space="preserve">wurde mit dem Ziel entwickelt, </w:t>
-      </w:r>
-      <w:r>
-        <w:t xml:space="preserve">diese Aspekte </w:t>
-      </w:r>
-      <w:r>
-        <w:t xml:space="preserve">zu fördern und zu verbinden. </w:t>
-      </w:r>
-      <w:r>
-        <w:t>Damit einhergehend</w:t>
-      </w:r>
-      <w:r>
-        <w:t xml:space="preserve"> </w:t>
-      </w:r>
-      <w:r>
-        <w:t>ist</w:t>
-      </w:r>
-      <w:r>
-        <w:t xml:space="preserve"> auch die Idee des</w:t>
-      </w:r>
-      <w:r>
-        <w:t xml:space="preserve"> </w:t>
-      </w:r>
+        <w:t xml:space="preserve"> Computing </w:t>
+      </w:r>
+    </w:p>
+    <w:p>
+      <w:pPr>
+        <w:pStyle w:val="Heading3"/>
+      </w:pPr>
+      <w:r>
+        <w:t>Ablauf</w:t>
+      </w:r>
+    </w:p>
+    <w:p>
+      <w:r>
+        <w:t>Die Unterrichtsreihe „</w:t>
+      </w:r>
+      <w:proofErr w:type="spellStart"/>
+      <w:r>
+        <w:t>Physical</w:t>
+      </w:r>
+      <w:proofErr w:type="spellEnd"/>
+      <w:r>
+        <w:t xml:space="preserve"> Computing“ gliedert sich in eine Lern- und eine Projektphase. Die Lernphase ist allgemein für </w:t>
+      </w:r>
+      <w:proofErr w:type="spellStart"/>
+      <w:r>
+        <w:t>Physical</w:t>
+      </w:r>
+      <w:proofErr w:type="spellEnd"/>
+      <w:r>
+        <w:t xml:space="preserve">-Computing-Projekte nutzbar und kann der eigentlichen Projektarbeit vorgeschaltet oder aber in diese integriert werden. </w:t>
+      </w:r>
+    </w:p>
+    <w:p>
+      <w:pPr>
+        <w:pStyle w:val="EinzugListe"/>
+      </w:pPr>
       <w:r>
         <w:rPr>
           <w:i/>
           <w:iCs/>
         </w:rPr>
-        <w:t>informatischen Töpferns</w:t>
+        <w:t xml:space="preserve">Einführung und Motivation </w:t>
+      </w:r>
+      <w:r>
+        <w:rPr>
+          <w:i/>
+        </w:rPr>
+        <w:t>(</w:t>
+      </w:r>
+      <w:r>
+        <w:rPr>
+          <w:i/>
+        </w:rPr>
+        <w:t>1</w:t>
+      </w:r>
+      <w:r>
+        <w:rPr>
+          <w:i/>
+        </w:rPr>
+        <w:t>5 Min.)</w:t>
+      </w:r>
+      <w:r>
+        <w:rPr>
+          <w:i/>
+        </w:rPr>
+        <w:t>:</w:t>
       </w:r>
       <w:r>
         <w:t xml:space="preserve"> </w:t>
       </w:r>
       <w:r>
-        <w:t xml:space="preserve">maßgebend: </w:t>
+        <w:t>D</w:t>
+      </w:r>
+      <w:r>
+        <w:t>en Schülerinnen und Schülern</w:t>
+      </w:r>
+      <w:r>
+        <w:t xml:space="preserve"> wird</w:t>
+      </w:r>
+      <w:r>
+        <w:t xml:space="preserve"> das Themengebiet vorgestellt. Sie erhalten anhand realweltlicher Beispiele eine kurze Einführung in eingebettete Systeme, Mikrocontrollerprogrammierung und </w:t>
       </w:r>
       <w:proofErr w:type="spellStart"/>
       <w:r>
@@ -632,171 +694,205 @@
       </w:r>
       <w:proofErr w:type="spellEnd"/>
       <w:r>
-        <w:t xml:space="preserve"> Computing ermöglicht Lernenden, </w:t>
-      </w:r>
-      <w:r>
-        <w:t>selbst hergestellte und programmierte digitale, interaktive Artefakte aus der Schule mit nach Hause zu bringen,</w:t>
-      </w:r>
-      <w:r>
-        <w:t xml:space="preserve"> die ihrer eigenen Vorstellung entstammen und</w:t>
-      </w:r>
-      <w:r>
-        <w:t xml:space="preserve"> die </w:t>
-      </w:r>
-      <w:r>
-        <w:t>sie mit Stolz anderen vorführen und mit ihnen diskutieren können</w:t>
-      </w:r>
-      <w:r>
-        <w:t>.</w:t>
+        <w:t xml:space="preserve"> Computing und es werden Fotos von Schülerprojekten gezeigt</w:t>
+      </w:r>
+      <w:r>
+        <w:t xml:space="preserve"> (M1)</w:t>
+      </w:r>
+      <w:r>
+        <w:t xml:space="preserve">. </w:t>
       </w:r>
     </w:p>
     <w:p>
-      <w:r>
-        <w:t xml:space="preserve">Um den Schülerinnen und Schülern einen Einblick in </w:t>
-      </w:r>
-      <w:r>
-        <w:t>gängige Arbeitsweise der Informatik</w:t>
-      </w:r>
-      <w:r>
-        <w:t xml:space="preserve"> zu geben, </w:t>
-      </w:r>
-      <w:r>
-        <w:t>mündet die Unterrichtsreihe in ein Projekt, in dem die Lernenden mit einzelnen Elementen agiler Methoden der Softwareentwicklung arbeiten (u. a. Ideensammlung, Nutzung eines Projektboards, zyklische Iterationen in der Projektarbeit, Pair-</w:t>
+      <w:pPr>
+        <w:pStyle w:val="EinzugListe"/>
+      </w:pPr>
+      <w:r>
+        <w:rPr>
+          <w:i/>
+          <w:iCs/>
+        </w:rPr>
+        <w:lastRenderedPageBreak/>
+        <w:t xml:space="preserve">Lernphase </w:t>
+      </w:r>
+      <w:r>
+        <w:rPr>
+          <w:i/>
+          <w:iCs/>
+        </w:rPr>
+        <w:t xml:space="preserve">1 </w:t>
+      </w:r>
+      <w:r>
+        <w:rPr>
+          <w:i/>
+        </w:rPr>
+        <w:t>(</w:t>
+      </w:r>
+      <w:r>
+        <w:rPr>
+          <w:i/>
+        </w:rPr>
+        <w:t>2</w:t>
+      </w:r>
+      <w:r>
+        <w:rPr>
+          <w:i/>
+        </w:rPr>
+        <w:t xml:space="preserve"> Doppelstunden</w:t>
+      </w:r>
+      <w:r>
+        <w:rPr>
+          <w:i/>
+        </w:rPr>
+        <w:t>)</w:t>
+      </w:r>
+      <w:r>
+        <w:rPr>
+          <w:i/>
+        </w:rPr>
+        <w:t>:</w:t>
+      </w:r>
+      <w:r>
+        <w:t xml:space="preserve"> </w:t>
+      </w:r>
+      <w:r>
+        <w:t>Im</w:t>
+      </w:r>
+      <w:r>
+        <w:t xml:space="preserve"> Stationenlernen</w:t>
+      </w:r>
+      <w:r>
+        <w:t xml:space="preserve"> </w:t>
+      </w:r>
+      <w:r>
+        <w:t xml:space="preserve">findet </w:t>
+      </w:r>
+      <w:r>
+        <w:t xml:space="preserve">eine detaillierte Einführung in </w:t>
       </w:r>
       <w:proofErr w:type="spellStart"/>
       <w:r>
-        <w:t>Programming</w:t>
+        <w:t>Physical</w:t>
       </w:r>
       <w:proofErr w:type="spellEnd"/>
       <w:r>
-        <w:t xml:space="preserve">, Erstellung von Prototypen). Auf diese Weise werden Praktiken des Fachs mit didaktischen Zielen kombiniert, den Lernenden Methoden bereitzustellen, mit denen sie </w:t>
-      </w:r>
-      <w:r>
-        <w:t>zielgerichtet, selbstverantwortlich und selbstorganisiert</w:t>
-      </w:r>
-      <w:r>
-        <w:t xml:space="preserve"> eine größere Aufgabe bewältigen können. In der Konzeption der Unterrichtsreihe wurden darüber hinaus die folgenden </w:t>
-      </w:r>
-      <w:r>
-        <w:t xml:space="preserve">Prinzipien für </w:t>
-      </w:r>
-      <w:proofErr w:type="spellStart"/>
-      <w:r>
-        <w:t>Physical</w:t>
-      </w:r>
-      <w:proofErr w:type="spellEnd"/>
-      <w:r>
-        <w:t>-Computing-Projekte im Unterricht</w:t>
-      </w:r>
-      <w:r>
-        <w:t xml:space="preserve"> verfolgt, die fachliche und didaktische Überlegungen zusammenführen</w:t>
-      </w:r>
-      <w:r>
-        <w:t xml:space="preserve">: </w:t>
-      </w:r>
-      <w:commentRangeStart w:id="22"/>
-      <w:r>
-        <w:t xml:space="preserve">Integration von </w:t>
-      </w:r>
-      <w:proofErr w:type="spellStart"/>
-      <w:r>
-        <w:t>Tinkering-Aktivitäten</w:t>
-      </w:r>
-      <w:proofErr w:type="spellEnd"/>
-      <w:r>
-        <w:t xml:space="preserve"> in dedizierte Lernphasen, Herstellung eigener interaktiver Objekte, Entwicklung </w:t>
-      </w:r>
-      <w:r>
-        <w:t>funktionsfähiger</w:t>
-      </w:r>
-      <w:r>
-        <w:t xml:space="preserve"> Prototypen, Angebot eines interessanten Rahmens zur Anregung von Fantasie und </w:t>
-      </w:r>
-      <w:r>
-        <w:t>Kreativität</w:t>
-      </w:r>
-      <w:r>
-        <w:t>, Integration von Methoden kreativen Lernens, Verbindung technischer Aspekte mit Kunst/Basteln, Strukturierung der Arbeitsprozesse, Auswahl zielgruppenad</w:t>
-      </w:r>
-      <w:r>
-        <w:t>ä</w:t>
-      </w:r>
-      <w:r>
-        <w:t xml:space="preserve">quater und </w:t>
-      </w:r>
-      <w:r>
-        <w:t>für</w:t>
-      </w:r>
-      <w:r>
-        <w:t xml:space="preserve"> die Projekte geeigneter Werkzeuge und Materialien, kollaborative Arbeit an einer gemeinsamen Ausstellung</w:t>
-      </w:r>
-      <w:r>
-        <w:t xml:space="preserve"> </w:t>
-      </w:r>
-      <w:r>
-        <w:t xml:space="preserve">und </w:t>
-      </w:r>
-      <w:r>
-        <w:t>Präsentation</w:t>
-      </w:r>
-      <w:r>
-        <w:t xml:space="preserve"> der finalen Produkte. </w:t>
-      </w:r>
-      <w:commentRangeEnd w:id="22"/>
-      <w:r>
-        <w:rPr>
-          <w:rStyle w:val="CommentReference"/>
-        </w:rPr>
-        <w:commentReference w:id="22"/>
+        <w:t xml:space="preserve"> Computing, die </w:t>
+      </w:r>
+      <w:r>
+        <w:t xml:space="preserve">genutzten </w:t>
+      </w:r>
+      <w:r>
+        <w:t xml:space="preserve">Werkzeuge und Bauteiltypen sowie die entsprechenden Programmelemente statt. </w:t>
+      </w:r>
+      <w:r>
+        <w:t>Die Lernenden arbeiten zu zweit an den Stationen, die Lehrkraft unterstützt, wenn nötig</w:t>
+      </w:r>
+      <w:r>
+        <w:t xml:space="preserve"> (M2)</w:t>
+      </w:r>
+      <w:r>
+        <w:t xml:space="preserve">. </w:t>
       </w:r>
     </w:p>
     <w:p>
       <w:pPr>
-        <w:pStyle w:val="Heading2"/>
-      </w:pPr>
-      <w:r>
-        <w:t xml:space="preserve">Überblick über die Unterrichtsreihe </w:t>
+        <w:pStyle w:val="EinzugListe"/>
+      </w:pPr>
+      <w:r>
+        <w:rPr>
+          <w:i/>
+          <w:iCs/>
+        </w:rPr>
+        <w:t>Optional: Lernphase 2 (</w:t>
+      </w:r>
+      <w:r>
+        <w:rPr>
+          <w:i/>
+          <w:iCs/>
+        </w:rPr>
+        <w:t>3</w:t>
+      </w:r>
+      <w:r>
+        <w:rPr>
+          <w:i/>
+          <w:iCs/>
+        </w:rPr>
+        <w:t xml:space="preserve"> Doppelstunden): </w:t>
+      </w:r>
+      <w:r>
+        <w:rPr>
+          <w:iCs/>
+        </w:rPr>
+        <w:t>I</w:t>
+      </w:r>
+      <w:r>
+        <w:rPr>
+          <w:iCs/>
+        </w:rPr>
+        <w:t>n vertiefenden Aufgaben wenden die Schülerinnen und Schüler</w:t>
+      </w:r>
+      <w:r>
+        <w:rPr>
+          <w:iCs/>
+        </w:rPr>
+        <w:t xml:space="preserve"> im Pair</w:t>
+      </w:r>
+      <w:r>
+        <w:rPr>
+          <w:iCs/>
+        </w:rPr>
+        <w:t>-</w:t>
       </w:r>
       <w:proofErr w:type="spellStart"/>
       <w:r>
-        <w:t>Physical</w:t>
+        <w:rPr>
+          <w:iCs/>
+        </w:rPr>
+        <w:t>Programming</w:t>
       </w:r>
       <w:proofErr w:type="spellEnd"/>
       <w:r>
-        <w:t xml:space="preserve"> Computing </w:t>
+        <w:rPr>
+          <w:iCs/>
+        </w:rPr>
+        <w:t xml:space="preserve"> die neuen Kenntnisse </w:t>
+      </w:r>
+      <w:r>
+        <w:rPr>
+          <w:iCs/>
+        </w:rPr>
+        <w:t xml:space="preserve">in Miniprojekten </w:t>
+      </w:r>
+      <w:r>
+        <w:rPr>
+          <w:iCs/>
+        </w:rPr>
+        <w:t xml:space="preserve">an und </w:t>
+      </w:r>
+      <w:r>
+        <w:rPr>
+          <w:iCs/>
+        </w:rPr>
+        <w:t xml:space="preserve">erarbeiten weitere Grundlagen zur Programmierung (Grundstrukturen, Operationen, Variablen, …) oder rufen diese </w:t>
+      </w:r>
+      <w:r>
+        <w:rPr>
+          <w:iCs/>
+        </w:rPr>
+        <w:t>wieder in Erinnerung</w:t>
+      </w:r>
+      <w:r>
+        <w:rPr>
+          <w:iCs/>
+        </w:rPr>
+        <w:t xml:space="preserve"> </w:t>
+      </w:r>
+      <w:r>
+        <w:t>(M3).</w:t>
       </w:r>
     </w:p>
     <w:p>
       <w:pPr>
-        <w:pStyle w:val="Heading3"/>
-      </w:pPr>
-      <w:r>
-        <w:t>Ablauf</w:t>
-      </w:r>
-    </w:p>
-    <w:p>
-      <w:r>
-        <w:t>Die Unterrichtsreihe „</w:t>
-      </w:r>
-      <w:proofErr w:type="spellStart"/>
-      <w:r>
-        <w:t>Physical</w:t>
-      </w:r>
-      <w:proofErr w:type="spellEnd"/>
-      <w:r>
-        <w:t xml:space="preserve"> Computing“ gliedert sich in eine Lern- und eine Projektphase. Die Lernphase ist allgemein für </w:t>
-      </w:r>
-      <w:proofErr w:type="spellStart"/>
-      <w:r>
-        <w:t>Physical</w:t>
-      </w:r>
-      <w:proofErr w:type="spellEnd"/>
-      <w:r>
-        <w:t xml:space="preserve">-Computing-Projekte nutzbar und kann der eigentlichen Projektarbeit vorgeschaltet oder aber in diese integriert werden. </w:t>
-      </w:r>
-    </w:p>
-    <w:p>
-      <w:pPr>
         <w:pStyle w:val="EinzugListe"/>
       </w:pPr>
       <w:r>
@@ -804,7 +900,7 @@
           <w:i/>
           <w:iCs/>
         </w:rPr>
-        <w:t xml:space="preserve">Einführung und Motivation </w:t>
+        <w:t xml:space="preserve">Planungsphase </w:t>
       </w:r>
       <w:r>
         <w:rPr>
@@ -816,385 +912,79 @@
         <w:rPr>
           <w:i/>
         </w:rPr>
-        <w:t>1</w:t>
+        <w:t>45</w:t>
       </w:r>
       <w:r>
         <w:rPr>
           <w:i/>
         </w:rPr>
-        <w:t>5 Min.)</w:t>
+        <w:t xml:space="preserve"> Minuten</w:t>
       </w:r>
       <w:r>
         <w:rPr>
           <w:i/>
         </w:rPr>
+        <w:t>)</w:t>
+      </w:r>
+      <w:r>
+        <w:rPr>
+          <w:i/>
+        </w:rPr>
         <w:t>:</w:t>
       </w:r>
       <w:r>
-        <w:t xml:space="preserve"> </w:t>
-      </w:r>
-      <w:r>
-        <w:t>D</w:t>
-      </w:r>
-      <w:r>
-        <w:t>en Schülerinnen und Schülern</w:t>
-      </w:r>
-      <w:r>
-        <w:t xml:space="preserve"> wird</w:t>
-      </w:r>
-      <w:r>
-        <w:t xml:space="preserve"> das Themengebiet vorgestellt. Sie erhalten anhand realweltlicher Beispiele eine kurze Einführung in eingebettete Systeme, Mikrocontrollerprogrammierung und </w:t>
-      </w:r>
-      <w:proofErr w:type="spellStart"/>
-      <w:r>
-        <w:t>Physical</w:t>
-      </w:r>
-      <w:proofErr w:type="spellEnd"/>
-      <w:r>
-        <w:t xml:space="preserve"> Computing und es werden Fotos von Schülerprojekten </w:t>
-      </w:r>
-      <w:commentRangeStart w:id="23"/>
-      <w:r>
-        <w:t>gezeigt</w:t>
-      </w:r>
-      <w:commentRangeEnd w:id="23"/>
-      <w:r>
-        <w:rPr>
-          <w:rStyle w:val="CommentReference"/>
-        </w:rPr>
-        <w:commentReference w:id="23"/>
-      </w:r>
-      <w:r>
-        <w:t xml:space="preserve"> (M1)</w:t>
-      </w:r>
-      <w:r>
-        <w:t xml:space="preserve">. </w:t>
-      </w:r>
-    </w:p>
-    <w:p>
-      <w:pPr>
-        <w:pStyle w:val="EinzugListe"/>
-      </w:pPr>
-      <w:r>
-        <w:rPr>
-          <w:i/>
-          <w:iCs/>
-        </w:rPr>
-        <w:lastRenderedPageBreak/>
-        <w:t xml:space="preserve">Lernphase </w:t>
-      </w:r>
-      <w:r>
-        <w:rPr>
-          <w:i/>
-          <w:iCs/>
-        </w:rPr>
-        <w:t xml:space="preserve">1 </w:t>
-      </w:r>
-      <w:r>
-        <w:rPr>
-          <w:i/>
-        </w:rPr>
-        <w:t>(</w:t>
-      </w:r>
-      <w:r>
-        <w:rPr>
-          <w:i/>
-        </w:rPr>
-        <w:t>2</w:t>
-      </w:r>
-      <w:r>
-        <w:rPr>
-          <w:i/>
-        </w:rPr>
-        <w:t xml:space="preserve"> Doppelstunden</w:t>
-      </w:r>
-      <w:r>
-        <w:rPr>
-          <w:i/>
-        </w:rPr>
-        <w:t>)</w:t>
-      </w:r>
-      <w:r>
-        <w:rPr>
-          <w:i/>
-        </w:rPr>
-        <w:t>:</w:t>
-      </w:r>
-      <w:r>
-        <w:t xml:space="preserve"> </w:t>
-      </w:r>
-      <w:r>
-        <w:t>Im</w:t>
-      </w:r>
-      <w:r>
-        <w:t xml:space="preserve"> </w:t>
-      </w:r>
-      <w:commentRangeStart w:id="24"/>
-      <w:r>
-        <w:t>Stationenlernen</w:t>
-      </w:r>
-      <w:r>
-        <w:t xml:space="preserve"> </w:t>
-      </w:r>
-      <w:commentRangeEnd w:id="24"/>
-      <w:r>
-        <w:rPr>
-          <w:rStyle w:val="CommentReference"/>
-        </w:rPr>
-        <w:commentReference w:id="24"/>
-      </w:r>
-      <w:r>
-        <w:t xml:space="preserve">findet </w:t>
-      </w:r>
-      <w:r>
-        <w:t xml:space="preserve">eine detaillierte Einführung in </w:t>
-      </w:r>
-      <w:proofErr w:type="spellStart"/>
-      <w:r>
-        <w:t>Physical</w:t>
-      </w:r>
-      <w:proofErr w:type="spellEnd"/>
-      <w:r>
-        <w:t xml:space="preserve"> Computing, die </w:t>
-      </w:r>
-      <w:r>
-        <w:t xml:space="preserve">genutzten </w:t>
-      </w:r>
-      <w:r>
-        <w:t xml:space="preserve">Werkzeuge und Bauteiltypen sowie die entsprechenden Programmelemente statt. </w:t>
-      </w:r>
-      <w:r>
-        <w:t>Die Lernenden arbeiten zu zweit an den Stationen, die Lehrkraft unterstützt, wenn nötig</w:t>
-      </w:r>
-      <w:r>
-        <w:t xml:space="preserve"> (M2)</w:t>
-      </w:r>
-      <w:r>
-        <w:t xml:space="preserve">. </w:t>
-      </w:r>
-    </w:p>
-    <w:p>
-      <w:pPr>
-        <w:pStyle w:val="EinzugListe"/>
-      </w:pPr>
-      <w:r>
-        <w:rPr>
-          <w:i/>
-          <w:iCs/>
-        </w:rPr>
-        <w:t>Optional: Lernphase 2 (</w:t>
-      </w:r>
-      <w:r>
-        <w:rPr>
-          <w:i/>
-          <w:iCs/>
-        </w:rPr>
-        <w:t>3</w:t>
-      </w:r>
-      <w:r>
-        <w:rPr>
-          <w:i/>
-          <w:iCs/>
-        </w:rPr>
-        <w:t xml:space="preserve"> Doppelstunden): </w:t>
-      </w:r>
-      <w:r>
-        <w:rPr>
-          <w:iCs/>
-        </w:rPr>
-        <w:t>I</w:t>
-      </w:r>
-      <w:r>
-        <w:rPr>
-          <w:iCs/>
-        </w:rPr>
-        <w:t xml:space="preserve">n vertiefenden </w:t>
-      </w:r>
-      <w:commentRangeStart w:id="25"/>
-      <w:r>
-        <w:rPr>
-          <w:iCs/>
-        </w:rPr>
-        <w:t xml:space="preserve">Aufgaben </w:t>
-      </w:r>
-      <w:commentRangeEnd w:id="25"/>
-      <w:r>
-        <w:rPr>
-          <w:rStyle w:val="CommentReference"/>
-        </w:rPr>
-        <w:commentReference w:id="25"/>
-      </w:r>
-      <w:r>
-        <w:rPr>
-          <w:iCs/>
-        </w:rPr>
-        <w:t>wenden die Schülerinnen und Schüler</w:t>
-      </w:r>
-      <w:r>
-        <w:rPr>
-          <w:iCs/>
-        </w:rPr>
-        <w:t xml:space="preserve"> im Pair</w:t>
-      </w:r>
-      <w:r>
-        <w:rPr>
-          <w:iCs/>
-        </w:rPr>
+        <w:t xml:space="preserve"> I</w:t>
+      </w:r>
+      <w:r>
+        <w:t xml:space="preserve">m Brainstorming </w:t>
+      </w:r>
+      <w:r>
+        <w:t xml:space="preserve">werden </w:t>
+      </w:r>
+      <w:r>
+        <w:t xml:space="preserve">Ideen </w:t>
+      </w:r>
+      <w:r>
+        <w:t xml:space="preserve">für mögliche </w:t>
+      </w:r>
+      <w:r>
+        <w:t>Teilp</w:t>
+      </w:r>
+      <w:r>
+        <w:t xml:space="preserve">rojekte gesammelt, ggf. kann auch die Lehrkraft Ideen beisteuern. Anschließend </w:t>
+      </w:r>
+      <w:r>
+        <w:t>finden sich die Schülerinnen und Schülern in kleinen Gruppen von zwei bis vier Personen zu T</w:t>
+      </w:r>
+      <w:r>
+        <w:t xml:space="preserve">eams </w:t>
+      </w:r>
+      <w:r>
+        <w:t xml:space="preserve">zusammen, wählen </w:t>
+      </w:r>
+      <w:r>
+        <w:t>zu realisierende T</w:t>
+      </w:r>
+      <w:r>
+        <w:t xml:space="preserve">eilprojekte </w:t>
+      </w:r>
+      <w:r>
+        <w:t xml:space="preserve">und formulieren </w:t>
+      </w:r>
+      <w:r>
+        <w:t xml:space="preserve">hierzu </w:t>
+      </w:r>
+      <w:r>
+        <w:t>aus Nutzersicht</w:t>
+      </w:r>
+      <w:r>
+        <w:t xml:space="preserve"> User</w:t>
+      </w:r>
+      <w:r>
         <w:t>-</w:t>
       </w:r>
-      <w:proofErr w:type="spellStart"/>
-      <w:r>
-        <w:rPr>
-          <w:iCs/>
-        </w:rPr>
-        <w:t>Programming</w:t>
-      </w:r>
-      <w:proofErr w:type="spellEnd"/>
-      <w:r>
-        <w:rPr>
-          <w:iCs/>
-        </w:rPr>
-        <w:t xml:space="preserve"> die neuen Kenntnisse </w:t>
-      </w:r>
-      <w:r>
-        <w:rPr>
-          <w:iCs/>
-        </w:rPr>
-        <w:t xml:space="preserve">in Miniprojekten </w:t>
-      </w:r>
-      <w:r>
-        <w:rPr>
-          <w:iCs/>
-        </w:rPr>
-        <w:t xml:space="preserve">an und </w:t>
-      </w:r>
-      <w:r>
-        <w:rPr>
-          <w:iCs/>
-        </w:rPr>
-        <w:t xml:space="preserve">erarbeiten weitere Grundlagen zur Programmierung (Grundstrukturen, Operationen, Variablen, …) oder rufen diese </w:t>
-      </w:r>
-      <w:r>
-        <w:rPr>
-          <w:iCs/>
-        </w:rPr>
-        <w:t>wieder in Erinnerung</w:t>
-      </w:r>
-      <w:r>
-        <w:rPr>
-          <w:iCs/>
-        </w:rPr>
-        <w:t xml:space="preserve"> </w:t>
-      </w:r>
-      <w:r>
-        <w:t>(M3).</w:t>
-      </w:r>
-    </w:p>
-    <w:p>
-      <w:pPr>
-        <w:pStyle w:val="EinzugListe"/>
-      </w:pPr>
-      <w:r>
-        <w:rPr>
-          <w:i/>
-          <w:iCs/>
-        </w:rPr>
-        <w:t xml:space="preserve">Planungsphase </w:t>
-      </w:r>
-      <w:r>
-        <w:rPr>
-          <w:i/>
-        </w:rPr>
-        <w:t>(</w:t>
-      </w:r>
-      <w:r>
-        <w:rPr>
-          <w:i/>
-        </w:rPr>
-        <w:t>45</w:t>
-      </w:r>
-      <w:r>
-        <w:rPr>
-          <w:i/>
-        </w:rPr>
-        <w:t xml:space="preserve"> Minuten</w:t>
-      </w:r>
-      <w:r>
-        <w:rPr>
-          <w:i/>
-        </w:rPr>
-        <w:t>)</w:t>
-      </w:r>
-      <w:r>
-        <w:rPr>
-          <w:i/>
-        </w:rPr>
-        <w:t>:</w:t>
-      </w:r>
-      <w:r>
-        <w:t xml:space="preserve"> I</w:t>
-      </w:r>
-      <w:r>
-        <w:t xml:space="preserve">m Brainstorming </w:t>
-      </w:r>
-      <w:r>
-        <w:t xml:space="preserve">werden </w:t>
-      </w:r>
-      <w:r>
-        <w:t xml:space="preserve">Ideen </w:t>
-      </w:r>
-      <w:r>
-        <w:t xml:space="preserve">für mögliche </w:t>
-      </w:r>
-      <w:r>
-        <w:t>Teilp</w:t>
-      </w:r>
-      <w:r>
-        <w:t xml:space="preserve">rojekte gesammelt, ggf. kann auch die Lehrkraft Ideen beisteuern. Anschließend </w:t>
-      </w:r>
-      <w:r>
-        <w:t>finden sich die Schülerinnen und Schülern in kleinen Gruppen von zwei bis vier Personen zu T</w:t>
-      </w:r>
-      <w:r>
-        <w:t xml:space="preserve">eams </w:t>
-      </w:r>
-      <w:r>
-        <w:t xml:space="preserve">zusammen, wählen </w:t>
-      </w:r>
-      <w:r>
-        <w:t>zu realisierende T</w:t>
-      </w:r>
-      <w:r>
-        <w:t xml:space="preserve">eilprojekte </w:t>
-      </w:r>
-      <w:r>
-        <w:t xml:space="preserve">und formulieren </w:t>
-      </w:r>
-      <w:r>
-        <w:t xml:space="preserve">hierzu </w:t>
-      </w:r>
-      <w:r>
-        <w:t>aus Nutzersicht</w:t>
-      </w:r>
-      <w:r>
-        <w:t xml:space="preserve"> </w:t>
-      </w:r>
-      <w:commentRangeStart w:id="26"/>
-      <w:r>
-        <w:t>User</w:t>
-      </w:r>
-      <w:r>
-        <w:t>-</w:t>
-      </w:r>
       <w:r>
         <w:t>Stories</w:t>
-      </w:r>
-      <w:commentRangeEnd w:id="26"/>
-      <w:r>
-        <w:rPr>
-          <w:rStyle w:val="CommentReference"/>
-        </w:rPr>
-        <w:commentReference w:id="26"/>
       </w:r>
       <w:r>
         <w:t>, in denen sie die gewünschten Funktionen beschreiben</w:t>
@@ -1270,11 +1060,6 @@
             <w:instrText xml:space="preserve"> CITATION Bri18 \l 1031 </w:instrText>
           </w:r>
           <w:r>
-            <w:rPr>
-              <w:rPrChange w:id="27" w:author="Lars Pelz" w:date="2019-06-18T10:18:00Z">
-                <w:rPr/>
-              </w:rPrChange>
-            </w:rPr>
             <w:fldChar w:fldCharType="separate"/>
           </w:r>
           <w:r>
@@ -1690,7 +1475,7 @@
                     <pic:cNvPicPr/>
                   </pic:nvPicPr>
                   <pic:blipFill rotWithShape="1">
-                    <a:blip r:embed="rId11" cstate="print">
+                    <a:blip r:embed="rId8" cstate="print">
                       <a:extLst>
                         <a:ext uri="{28A0092B-C50C-407E-A947-70E740481C1C}">
                           <a14:useLocalDpi xmlns:a14="http://schemas.microsoft.com/office/drawing/2010/main" val="0"/>
@@ -1746,7 +1531,7 @@
                     <pic:cNvPicPr/>
                   </pic:nvPicPr>
                   <pic:blipFill rotWithShape="1">
-                    <a:blip r:embed="rId12" cstate="print">
+                    <a:blip r:embed="rId9" cstate="print">
                       <a:extLst>
                         <a:ext uri="{28A0092B-C50C-407E-A947-70E740481C1C}">
                           <a14:useLocalDpi xmlns:a14="http://schemas.microsoft.com/office/drawing/2010/main" val="0"/>
@@ -1802,7 +1587,7 @@
                     <pic:cNvPicPr/>
                   </pic:nvPicPr>
                   <pic:blipFill rotWithShape="1">
-                    <a:blip r:embed="rId13" cstate="print">
+                    <a:blip r:embed="rId10" cstate="print">
                       <a:extLst>
                         <a:ext uri="{28A0092B-C50C-407E-A947-70E740481C1C}">
                           <a14:useLocalDpi xmlns:a14="http://schemas.microsoft.com/office/drawing/2010/main" val="0"/>
@@ -1858,7 +1643,7 @@
                     <pic:cNvPicPr/>
                   </pic:nvPicPr>
                   <pic:blipFill rotWithShape="1">
-                    <a:blip r:embed="rId14" cstate="print">
+                    <a:blip r:embed="rId11" cstate="print">
                       <a:extLst>
                         <a:ext uri="{28A0092B-C50C-407E-A947-70E740481C1C}">
                           <a14:useLocalDpi xmlns:a14="http://schemas.microsoft.com/office/drawing/2010/main" val="0"/>
@@ -1914,7 +1699,7 @@
                     <pic:cNvPicPr/>
                   </pic:nvPicPr>
                   <pic:blipFill>
-                    <a:blip r:embed="rId15" cstate="print">
+                    <a:blip r:embed="rId12" cstate="print">
                       <a:extLst>
                         <a:ext uri="{28A0092B-C50C-407E-A947-70E740481C1C}">
                           <a14:useLocalDpi xmlns:a14="http://schemas.microsoft.com/office/drawing/2010/main" val="0"/>
@@ -1984,7 +1769,7 @@
                     <pic:cNvPicPr/>
                   </pic:nvPicPr>
                   <pic:blipFill>
-                    <a:blip r:embed="rId16">
+                    <a:blip r:embed="rId13">
                       <a:extLst>
                         <a:ext uri="{28A0092B-C50C-407E-A947-70E740481C1C}">
                           <a14:useLocalDpi xmlns:a14="http://schemas.microsoft.com/office/drawing/2010/main" val="0"/>
@@ -2033,7 +1818,7 @@
                     <pic:cNvPicPr/>
                   </pic:nvPicPr>
                   <pic:blipFill>
-                    <a:blip r:embed="rId17" cstate="print">
+                    <a:blip r:embed="rId14" cstate="print">
                       <a:extLst>
                         <a:ext uri="{28A0092B-C50C-407E-A947-70E740481C1C}">
                           <a14:useLocalDpi xmlns:a14="http://schemas.microsoft.com/office/drawing/2010/main" val="0"/>
@@ -2131,16 +1916,9 @@
       <w:r>
         <w:t xml:space="preserve">en </w:t>
       </w:r>
-      <w:del w:id="28" w:author="Mareen Przybylla [2]" w:date="2020-07-22T12:38:00Z">
-        <w:r>
-          <w:delText>ermöglichen</w:delText>
-        </w:r>
-      </w:del>
-      <w:ins w:id="29" w:author="Mareen Przybylla [2]" w:date="2020-07-22T12:38:00Z">
-        <w:r>
-          <w:t>ermöglichen,</w:t>
-        </w:r>
-      </w:ins>
+      <w:r>
+        <w:t>ermöglichen,</w:t>
+      </w:r>
       <w:r>
         <w:t xml:space="preserve"> ohne die Möglichkeiten zu stark einzuschränken</w:t>
       </w:r>
@@ -2665,7 +2443,7 @@
                     <pic:cNvPicPr/>
                   </pic:nvPicPr>
                   <pic:blipFill>
-                    <a:blip r:embed="rId18" cstate="print">
+                    <a:blip r:embed="rId15" cstate="print">
                       <a:extLst>
                         <a:ext uri="{28A0092B-C50C-407E-A947-70E740481C1C}">
                           <a14:useLocalDpi xmlns:a14="http://schemas.microsoft.com/office/drawing/2010/main" val="0"/>
@@ -2857,7 +2635,7 @@
                           <pic:cNvPicPr/>
                         </pic:nvPicPr>
                         <pic:blipFill>
-                          <a:blip r:embed="rId19" cstate="print">
+                          <a:blip r:embed="rId16" cstate="print">
                             <a:extLst>
                               <a:ext uri="{28A0092B-C50C-407E-A947-70E740481C1C}">
                                 <a14:useLocalDpi xmlns:a14="http://schemas.microsoft.com/office/drawing/2010/main" val="0"/>
@@ -2890,15 +2668,7 @@
               </w:drawing>
             </w:r>
             <w:r>
-              <w:t xml:space="preserve">Apples </w:t>
-            </w:r>
-            <w:del w:id="30" w:author="Lars Pelz" w:date="2019-06-18T10:16:00Z">
-              <w:r>
-                <w:delText xml:space="preserve">neues </w:delText>
-              </w:r>
-            </w:del>
-            <w:r>
-              <w:t xml:space="preserve">Betriebssystem bietet mit </w:t>
+              <w:t xml:space="preserve">Apples Betriebssystem bietet mit </w:t>
             </w:r>
             <w:r>
               <w:rPr>
@@ -2920,15 +2690,7 @@
               <w:t xml:space="preserve">Aufgabe: </w:t>
             </w:r>
             <w:r>
-              <w:t>Entwerft im Team eine Dynamic-Desktop-</w:t>
-            </w:r>
-            <w:del w:id="31" w:author="Lars Pelz" w:date="2019-06-18T10:16:00Z">
-              <w:r>
-                <w:delText xml:space="preserve"> </w:delText>
-              </w:r>
-            </w:del>
-            <w:r>
-              <w:t xml:space="preserve">Simulation, die sich jedoch nicht an der Tageszeit, sondern an Sensordaten orientiert und beispielsweise entsprechend der Umgebungshelligkeit, der Temperatur oder des Geräuschpegels das Hintergrundbild der Bühne anpasst. </w:t>
+              <w:t xml:space="preserve">Entwerft im Team eine Dynamic-Desktop-Simulation, die sich jedoch nicht an der Tageszeit, sondern an Sensordaten orientiert und beispielsweise entsprechend der Umgebungshelligkeit, der Temperatur oder des Geräuschpegels das Hintergrundbild der Bühne anpasst. </w:t>
             </w:r>
           </w:p>
           <w:p>
@@ -3022,7 +2784,7 @@
                           <pic:cNvPicPr/>
                         </pic:nvPicPr>
                         <pic:blipFill>
-                          <a:blip r:embed="rId20" cstate="print">
+                          <a:blip r:embed="rId17" cstate="print">
                             <a:extLst>
                               <a:ext uri="{28A0092B-C50C-407E-A947-70E740481C1C}">
                                 <a14:useLocalDpi xmlns:a14="http://schemas.microsoft.com/office/drawing/2010/main" val="0"/>
@@ -3073,21 +2835,9 @@
             <w:r>
               <w:t>ist ein “Magisches Zeichenbrett” aus den 1960/70er Jahren, das mit zwei Drehkn</w:t>
             </w:r>
-            <w:del w:id="32" w:author="Mareen Przybylla" w:date="2019-08-06T11:53:00Z">
-              <w:r>
-                <w:delText>o</w:delText>
-              </w:r>
-            </w:del>
-            <w:ins w:id="33" w:author="Mareen Przybylla" w:date="2019-08-06T11:53:00Z">
-              <w:r>
-                <w:t>ö</w:t>
-              </w:r>
-            </w:ins>
-            <w:del w:id="34" w:author="Mareen Przybylla" w:date="2019-08-06T11:53:00Z">
-              <w:r>
-                <w:delText>̈</w:delText>
-              </w:r>
-            </w:del>
+            <w:r>
+              <w:t>ö</w:t>
+            </w:r>
             <w:r>
               <w:t xml:space="preserve">pfen bedient wird. Die Kunst beim Zeichnen mit </w:t>
             </w:r>
@@ -3099,16 +2849,9 @@
             <w:r>
               <w:t xml:space="preserve"> A Sketch liegt darin, das Bild in einer </w:t>
             </w:r>
-            <w:del w:id="35" w:author="Mareen Przybylla" w:date="2019-08-06T11:53:00Z">
-              <w:r>
-                <w:delText>durchgängigen</w:delText>
-              </w:r>
-            </w:del>
-            <w:ins w:id="36" w:author="Mareen Przybylla" w:date="2019-08-06T11:53:00Z">
-              <w:r>
-                <w:t>durchgängigen</w:t>
-              </w:r>
-            </w:ins>
+            <w:r>
+              <w:t>durchgängigen</w:t>
+            </w:r>
             <w:r>
               <w:t xml:space="preserve"> Linie zu zeichnen. </w:t>
             </w:r>
@@ -3227,7 +2970,7 @@
                           <pic:cNvPicPr/>
                         </pic:nvPicPr>
                         <pic:blipFill>
-                          <a:blip r:embed="rId21" cstate="print">
+                          <a:blip r:embed="rId18" cstate="print">
                             <a:extLst>
                               <a:ext uri="{28A0092B-C50C-407E-A947-70E740481C1C}">
                                 <a14:useLocalDpi xmlns:a14="http://schemas.microsoft.com/office/drawing/2010/main" val="0"/>
@@ -3272,29 +3015,16 @@
             <w:r>
               <w:t xml:space="preserve"> besitzen einen </w:t>
             </w:r>
-            <w:del w:id="37" w:author="Mareen Przybylla" w:date="2019-08-06T11:54:00Z">
-              <w:r>
-                <w:delText>T</w:delText>
-              </w:r>
-              <w:r>
-                <w:delText>ü</w:delText>
-              </w:r>
-              <w:r>
-                <w:delText>rgong</w:delText>
-              </w:r>
-            </w:del>
             <w:proofErr w:type="spellStart"/>
-            <w:ins w:id="38" w:author="Mareen Przybylla" w:date="2019-08-06T11:54:00Z">
-              <w:r>
-                <w:t>T</w:t>
-              </w:r>
-              <w:r>
-                <w:t>ü</w:t>
-              </w:r>
-              <w:r>
-                <w:t>rgong</w:t>
-              </w:r>
-            </w:ins>
+            <w:r>
+              <w:t>T</w:t>
+            </w:r>
+            <w:r>
+              <w:t>ü</w:t>
+            </w:r>
+            <w:r>
+              <w:t>rgong</w:t>
+            </w:r>
             <w:proofErr w:type="spellEnd"/>
             <w:r>
               <w:t xml:space="preserve">, der den Ladenbesitzer auf Kunden aufmerksam macht, wenn er sich beispielsweise gerade im Lagerraum befindet. </w:t>
@@ -3311,33 +3041,20 @@
             <w:r>
               <w:t xml:space="preserve">Entwerft im Team einen </w:t>
             </w:r>
-            <w:del w:id="39" w:author="Mareen Przybylla" w:date="2019-08-06T11:54:00Z">
-              <w:r>
-                <w:delText>T</w:delText>
-              </w:r>
-              <w:r>
-                <w:delText>ü</w:delText>
-              </w:r>
-              <w:r>
-                <w:delText xml:space="preserve">rgong </w:delText>
-              </w:r>
-            </w:del>
             <w:proofErr w:type="spellStart"/>
-            <w:ins w:id="40" w:author="Mareen Przybylla" w:date="2019-08-06T11:54:00Z">
-              <w:r>
-                <w:t>T</w:t>
-              </w:r>
-              <w:r>
-                <w:t>ü</w:t>
-              </w:r>
-              <w:r>
-                <w:t>rgong</w:t>
-              </w:r>
-              <w:proofErr w:type="spellEnd"/>
-              <w:r>
-                <w:t xml:space="preserve"> </w:t>
-              </w:r>
-            </w:ins>
+            <w:r>
+              <w:t>T</w:t>
+            </w:r>
+            <w:r>
+              <w:t>ü</w:t>
+            </w:r>
+            <w:r>
+              <w:t>rgong</w:t>
+            </w:r>
+            <w:proofErr w:type="spellEnd"/>
+            <w:r>
+              <w:t xml:space="preserve"> </w:t>
+            </w:r>
             <w:r>
               <w:t>für</w:t>
             </w:r>
@@ -3542,7 +3259,7 @@
                           <pic:cNvPicPr/>
                         </pic:nvPicPr>
                         <pic:blipFill>
-                          <a:blip r:embed="rId22" cstate="print">
+                          <a:blip r:embed="rId19" cstate="print">
                             <a:extLst>
                               <a:ext uri="{28A0092B-C50C-407E-A947-70E740481C1C}">
                                 <a14:useLocalDpi xmlns:a14="http://schemas.microsoft.com/office/drawing/2010/main" val="0"/>
@@ -3599,42 +3316,21 @@
             <w:r>
               <w:t xml:space="preserve">Ein Countdown ist eine </w:t>
             </w:r>
-            <w:del w:id="41" w:author="Lars Pelz" w:date="2019-06-18T10:17:00Z">
-              <w:r>
-                <w:delText xml:space="preserve">getaktete </w:delText>
-              </w:r>
-            </w:del>
-            <w:ins w:id="42" w:author="Lars Pelz" w:date="2019-06-18T10:17:00Z">
-              <w:r>
-                <w:t xml:space="preserve">regelmäßige </w:t>
-              </w:r>
-            </w:ins>
+            <w:r>
+              <w:t xml:space="preserve">regelmäßige </w:t>
+            </w:r>
             <w:r>
               <w:t xml:space="preserve">Bekanntgabe einer noch verbleibenden Zeitspanne bis zum Eintreten eines Ereignisses und wurde nicht, wie </w:t>
             </w:r>
-            <w:del w:id="43" w:author="Lars Pelz" w:date="2019-06-18T10:17:00Z">
-              <w:r>
-                <w:delText>häufig</w:delText>
-              </w:r>
-            </w:del>
-            <w:ins w:id="44" w:author="Lars Pelz" w:date="2019-06-18T10:17:00Z">
-              <w:r>
-                <w:t>häufig</w:t>
-              </w:r>
-            </w:ins>
+            <w:r>
+              <w:t>häufig</w:t>
+            </w:r>
             <w:r>
               <w:t xml:space="preserve"> vermutet, zuerst in der Raumfahrt verwendet, sondern in einem Film </w:t>
             </w:r>
-            <w:del w:id="45" w:author="Lars Pelz" w:date="2019-06-18T10:17:00Z">
-              <w:r>
-                <w:delText>über</w:delText>
-              </w:r>
-            </w:del>
-            <w:ins w:id="46" w:author="Lars Pelz" w:date="2019-06-18T10:17:00Z">
-              <w:r>
-                <w:t>über</w:t>
-              </w:r>
-            </w:ins>
+            <w:r>
+              <w:t>über</w:t>
+            </w:r>
             <w:r>
               <w:t xml:space="preserve"> die Raumfahrt (Fritz Lang, </w:t>
             </w:r>
@@ -3724,7 +3420,7 @@
                           <pic:cNvPicPr/>
                         </pic:nvPicPr>
                         <pic:blipFill>
-                          <a:blip r:embed="rId23" cstate="print">
+                          <a:blip r:embed="rId20" cstate="print">
                             <a:extLst>
                               <a:ext uri="{28A0092B-C50C-407E-A947-70E740481C1C}">
                                 <a14:useLocalDpi xmlns:a14="http://schemas.microsoft.com/office/drawing/2010/main" val="0"/>
@@ -3797,87 +3493,53 @@
             <w:r>
               <w:t xml:space="preserve">Die “Fenster-Auf-Erkennung” moderner Heizungsthermostate </w:t>
             </w:r>
-            <w:del w:id="47" w:author="Lars Pelz" w:date="2019-06-18T10:19:00Z">
-              <w:r>
-                <w:delText>ermöglicht</w:delText>
-              </w:r>
-            </w:del>
-            <w:ins w:id="48" w:author="Lars Pelz" w:date="2019-06-18T10:19:00Z">
-              <w:r>
-                <w:t>ermöglicht</w:t>
-              </w:r>
-            </w:ins>
+            <w:r>
+              <w:t>ermöglicht</w:t>
+            </w:r>
             <w:r>
               <w:t xml:space="preserve"> die Erkennung von </w:t>
             </w:r>
-            <w:del w:id="49" w:author="Mareen Przybylla" w:date="2019-08-06T11:54:00Z">
-              <w:r>
-                <w:delText>plötzlichen</w:delText>
-              </w:r>
-            </w:del>
-            <w:ins w:id="50" w:author="Mareen Przybylla" w:date="2019-08-06T11:54:00Z">
-              <w:r>
-                <w:t>plötzlichen</w:t>
-              </w:r>
-            </w:ins>
+            <w:r>
+              <w:t>plötzlichen</w:t>
+            </w:r>
             <w:r>
               <w:t>, starken Temperaturabf</w:t>
             </w:r>
-            <w:ins w:id="51" w:author="Mareen Przybylla" w:date="2019-08-06T11:54:00Z">
-              <w:r>
-                <w:t>ä</w:t>
-              </w:r>
-            </w:ins>
-            <w:del w:id="52" w:author="Mareen Przybylla" w:date="2019-08-06T11:54:00Z">
-              <w:r>
-                <w:delText>ä</w:delText>
-              </w:r>
-            </w:del>
+            <w:r>
+              <w:t>ä</w:t>
+            </w:r>
             <w:r>
               <w:t xml:space="preserve">llen, wie sie beim </w:t>
             </w:r>
-            <w:ins w:id="53" w:author="Mareen Przybylla" w:date="2019-08-06T11:54:00Z">
-              <w:r>
-                <w:t>Ö</w:t>
-              </w:r>
-            </w:ins>
-            <w:del w:id="54" w:author="Mareen Przybylla" w:date="2019-08-06T11:54:00Z">
-              <w:r>
-                <w:delText>Ö</w:delText>
-              </w:r>
-            </w:del>
-            <w:r>
-              <w:t>ffnen eines Fensters entstehen und verhindert, dass w</w:t>
-            </w:r>
-            <w:ins w:id="55" w:author="Mareen Przybylla" w:date="2019-08-06T11:55:00Z">
-              <w:r>
-                <w:t>ä</w:t>
-              </w:r>
-            </w:ins>
-            <w:del w:id="56" w:author="Mareen Przybylla" w:date="2019-08-06T11:55:00Z">
-              <w:r>
-                <w:delText>ä</w:delText>
-              </w:r>
-            </w:del>
-            <w:r>
-              <w:t xml:space="preserve">hrend das Fenster </w:t>
-            </w:r>
-            <w:del w:id="57" w:author="Mareen Przybylla" w:date="2019-08-06T11:55:00Z">
-              <w:r>
-                <w:delText xml:space="preserve">geöffnet </w:delText>
-              </w:r>
-            </w:del>
-            <w:ins w:id="58" w:author="Mareen Przybylla" w:date="2019-08-06T11:55:00Z">
-              <w:r>
-                <w:t>ge</w:t>
-              </w:r>
-              <w:r>
-                <w:t>ö</w:t>
-              </w:r>
-              <w:r>
-                <w:t xml:space="preserve">ffnet </w:t>
-              </w:r>
-            </w:ins>
+            <w:r>
+              <w:t>Ö</w:t>
+            </w:r>
+            <w:r>
+              <w:t xml:space="preserve">ffnen eines Fensters entstehen und verhindert, dass </w:t>
+            </w:r>
+            <w:proofErr w:type="gramStart"/>
+            <w:r>
+              <w:t>w</w:t>
+            </w:r>
+            <w:r>
+              <w:t>ä</w:t>
+            </w:r>
+            <w:r>
+              <w:t>hrend das Fenster</w:t>
+            </w:r>
+            <w:proofErr w:type="gramEnd"/>
+            <w:r>
+              <w:t xml:space="preserve"> </w:t>
+            </w:r>
+            <w:r>
+              <w:t>ge</w:t>
+            </w:r>
+            <w:r>
+              <w:t>ö</w:t>
+            </w:r>
+            <w:r>
+              <w:t xml:space="preserve">ffnet </w:t>
+            </w:r>
             <w:r>
               <w:t xml:space="preserve">ist, stark geheizt wird. </w:t>
             </w:r>
@@ -3891,32 +3553,17 @@
               <w:t xml:space="preserve">Aufgabe: </w:t>
             </w:r>
             <w:r>
-              <w:t>Implementiere ein Programm, das</w:t>
-            </w:r>
-            <w:del w:id="59" w:author="Lars Pelz" w:date="2019-08-06T11:31:00Z">
-              <w:r>
-                <w:delText>s</w:delText>
-              </w:r>
-            </w:del>
-            <w:r>
-              <w:t xml:space="preserve"> den Durchschnitt der letzten zehn </w:t>
-            </w:r>
-            <w:del w:id="60" w:author="Mareen Przybylla" w:date="2019-08-06T11:55:00Z">
-              <w:r>
-                <w:delText xml:space="preserve">sekündlich </w:delText>
-              </w:r>
-            </w:del>
-            <w:ins w:id="61" w:author="Mareen Przybylla" w:date="2019-08-06T11:55:00Z">
-              <w:r>
-                <w:t>sek</w:t>
-              </w:r>
-              <w:r>
-                <w:t>ü</w:t>
-              </w:r>
-              <w:r>
-                <w:t xml:space="preserve">ndlich </w:t>
-              </w:r>
-            </w:ins>
+              <w:t xml:space="preserve">Implementiere ein Programm, das den Durchschnitt der letzten zehn </w:t>
+            </w:r>
+            <w:r>
+              <w:t>sek</w:t>
+            </w:r>
+            <w:r>
+              <w:t>ü</w:t>
+            </w:r>
+            <w:r>
+              <w:t xml:space="preserve">ndlich </w:t>
+            </w:r>
             <w:r>
               <w:t xml:space="preserve">erfassten Messwerte eines Temperatursensors berechnet und dann, wenn der Durchschnittswert einen vorab festgelegten Schwellwert deutlich unterschreitet, das Thermostat schließt, also einen Servomotor auf einen bestimmten Winkel einstellt. </w:t>
             </w:r>
@@ -3965,7 +3612,7 @@
                           <pic:cNvPicPr/>
                         </pic:nvPicPr>
                         <pic:blipFill>
-                          <a:blip r:embed="rId24" cstate="print">
+                          <a:blip r:embed="rId21" cstate="print">
                             <a:extLst>
                               <a:ext uri="{28A0092B-C50C-407E-A947-70E740481C1C}">
                                 <a14:useLocalDpi xmlns:a14="http://schemas.microsoft.com/office/drawing/2010/main" val="0"/>
@@ -4089,7 +3736,7 @@
                           <pic:cNvPicPr/>
                         </pic:nvPicPr>
                         <pic:blipFill>
-                          <a:blip r:embed="rId25" cstate="print">
+                          <a:blip r:embed="rId22" cstate="print">
                             <a:extLst>
                               <a:ext uri="{28A0092B-C50C-407E-A947-70E740481C1C}">
                                 <a14:useLocalDpi xmlns:a14="http://schemas.microsoft.com/office/drawing/2010/main" val="0"/>
@@ -4233,7 +3880,7 @@
                           <pic:cNvPicPr/>
                         </pic:nvPicPr>
                         <pic:blipFill>
-                          <a:blip r:embed="rId26" cstate="print">
+                          <a:blip r:embed="rId23" cstate="print">
                             <a:extLst>
                               <a:ext uri="{28A0092B-C50C-407E-A947-70E740481C1C}">
                                 <a14:useLocalDpi xmlns:a14="http://schemas.microsoft.com/office/drawing/2010/main" val="0"/>
@@ -4273,67 +3920,29 @@
               <w:t xml:space="preserve">Pong </w:t>
             </w:r>
             <w:r>
-              <w:t xml:space="preserve">wurde im Jahr 1972 entwickelt </w:t>
-            </w:r>
-            <w:del w:id="62" w:author="Mareen Przybylla [2]" w:date="2020-07-22T12:38:00Z">
-              <w:r>
-                <w:delText xml:space="preserve">wurde </w:delText>
-              </w:r>
-            </w:del>
-            <w:r>
-              <w:t xml:space="preserve">und </w:t>
-            </w:r>
-            <w:del w:id="63" w:author="Mareen Przybylla" w:date="2019-08-06T11:55:00Z">
-              <w:r>
-                <w:delText>zählt</w:delText>
-              </w:r>
-            </w:del>
-            <w:ins w:id="64" w:author="Mareen Przybylla" w:date="2019-08-06T11:55:00Z">
-              <w:r>
-                <w:t>zählt</w:t>
-              </w:r>
-            </w:ins>
+              <w:t xml:space="preserve">wurde im Jahr 1972 entwickelt und </w:t>
+            </w:r>
+            <w:r>
+              <w:t>zählt</w:t>
+            </w:r>
             <w:r>
               <w:t xml:space="preserve"> zu den ersten weltweit beliebten Videospielen in Spielhallen, </w:t>
             </w:r>
-            <w:del w:id="65" w:author="Mareen Przybylla" w:date="2019-08-06T11:55:00Z">
-              <w:r>
-                <w:delText>später</w:delText>
-              </w:r>
-            </w:del>
-            <w:ins w:id="66" w:author="Mareen Przybylla" w:date="2019-08-06T11:55:00Z">
-              <w:r>
-                <w:t>später</w:t>
-              </w:r>
-            </w:ins>
+            <w:r>
+              <w:t>später</w:t>
+            </w:r>
             <w:r>
               <w:t xml:space="preserve"> auch auf </w:t>
             </w:r>
-            <w:del w:id="67" w:author="Mareen Przybylla" w:date="2019-08-06T11:55:00Z">
-              <w:r>
-                <w:delText>Heimgeräten</w:delText>
-              </w:r>
-            </w:del>
-            <w:ins w:id="68" w:author="Mareen Przybylla" w:date="2019-08-06T11:55:00Z">
-              <w:r>
-                <w:t>Hei</w:t>
-              </w:r>
-              <w:del w:id="69" w:author="Mareen Przybylla [2]" w:date="2020-07-22T12:39:00Z">
-                <w:r>
-                  <w:delText>z</w:delText>
-                </w:r>
-              </w:del>
-            </w:ins>
-            <w:ins w:id="70" w:author="Mareen Przybylla [2]" w:date="2020-07-22T12:39:00Z">
-              <w:r>
-                <w:t>m</w:t>
-              </w:r>
-            </w:ins>
-            <w:ins w:id="71" w:author="Mareen Przybylla" w:date="2019-08-06T11:55:00Z">
-              <w:r>
-                <w:t>geräten</w:t>
-              </w:r>
-            </w:ins>
+            <w:r>
+              <w:t>Hei</w:t>
+            </w:r>
+            <w:r>
+              <w:t>m</w:t>
+            </w:r>
+            <w:r>
+              <w:t>geräten</w:t>
+            </w:r>
             <w:r>
               <w:t xml:space="preserve">. Zwei Spieler spielen mit Joysticks gegeneinander und versuchen, den Ball am Gegner vorbei zu schlagen. Jeder erfolgreiche Versuch bringt einen Punkt. </w:t>
             </w:r>
@@ -4470,7 +4079,7 @@
                           <pic:cNvPicPr/>
                         </pic:nvPicPr>
                         <pic:blipFill>
-                          <a:blip r:embed="rId27" cstate="print">
+                          <a:blip r:embed="rId24" cstate="print">
                             <a:extLst>
                               <a:ext uri="{28A0092B-C50C-407E-A947-70E740481C1C}">
                                 <a14:useLocalDpi xmlns:a14="http://schemas.microsoft.com/office/drawing/2010/main" val="0"/>
@@ -4533,7 +4142,7 @@
                           <pic:cNvPicPr/>
                         </pic:nvPicPr>
                         <pic:blipFill>
-                          <a:blip r:embed="rId28" cstate="print">
+                          <a:blip r:embed="rId25" cstate="print">
                             <a:extLst>
                               <a:ext uri="{28A0092B-C50C-407E-A947-70E740481C1C}">
                                 <a14:useLocalDpi xmlns:a14="http://schemas.microsoft.com/office/drawing/2010/main" val="0"/>
@@ -4763,7 +4372,7 @@
                     <pic:cNvPicPr/>
                   </pic:nvPicPr>
                   <pic:blipFill>
-                    <a:blip r:embed="rId29" cstate="print">
+                    <a:blip r:embed="rId26" cstate="print">
                       <a:extLst>
                         <a:ext uri="{28A0092B-C50C-407E-A947-70E740481C1C}">
                           <a14:useLocalDpi xmlns:a14="http://schemas.microsoft.com/office/drawing/2010/main" val="0"/>
@@ -4905,11 +4514,11 @@
                           <pic:cNvPicPr/>
                         </pic:nvPicPr>
                         <pic:blipFill rotWithShape="1">
-                          <a:blip r:embed="rId30">
+                          <a:blip r:embed="rId27">
                             <a:extLst>
                               <a:ext uri="{BEBA8EAE-BF5A-486C-A8C5-ECC9F3942E4B}">
                                 <a14:imgProps xmlns:a14="http://schemas.microsoft.com/office/drawing/2010/main">
-                                  <a14:imgLayer r:embed="rId31">
+                                  <a14:imgLayer r:embed="rId28">
                                     <a14:imgEffect>
                                       <a14:backgroundRemoval t="9856" b="89904" l="8966" r="89931">
                                         <a14:foregroundMark x1="8966" y1="10817" x2="9379" y2="72115"/>
@@ -5058,11 +4667,11 @@
                           <pic:cNvPicPr/>
                         </pic:nvPicPr>
                         <pic:blipFill rotWithShape="1">
-                          <a:blip r:embed="rId32">
+                          <a:blip r:embed="rId29">
                             <a:extLst>
                               <a:ext uri="{BEBA8EAE-BF5A-486C-A8C5-ECC9F3942E4B}">
                                 <a14:imgProps xmlns:a14="http://schemas.microsoft.com/office/drawing/2010/main">
-                                  <a14:imgLayer r:embed="rId33">
+                                  <a14:imgLayer r:embed="rId30">
                                     <a14:imgEffect>
                                       <a14:backgroundRemoval t="5741" b="91619" l="7086" r="96257">
                                         <a14:foregroundMark x1="8690" y1="5281" x2="33021" y2="7233"/>
@@ -5383,11 +4992,11 @@
                     <pic:cNvPicPr/>
                   </pic:nvPicPr>
                   <pic:blipFill rotWithShape="1">
-                    <a:blip r:embed="rId34">
+                    <a:blip r:embed="rId31">
                       <a:extLst>
                         <a:ext uri="{BEBA8EAE-BF5A-486C-A8C5-ECC9F3942E4B}">
                           <a14:imgProps xmlns:a14="http://schemas.microsoft.com/office/drawing/2010/main">
-                            <a14:imgLayer r:embed="rId35">
+                            <a14:imgLayer r:embed="rId32">
                               <a14:imgEffect>
                                 <a14:backgroundRemoval t="9856" b="89904" l="8552" r="89931">
                                   <a14:foregroundMark x1="7862" y1="10096" x2="10207" y2="45192"/>
@@ -5451,7 +5060,7 @@
                     <pic:cNvPicPr/>
                   </pic:nvPicPr>
                   <pic:blipFill rotWithShape="1">
-                    <a:blip r:embed="rId36"/>
+                    <a:blip r:embed="rId33"/>
                     <a:srcRect l="4536" t="4642" r="4534" b="9311"/>
                     <a:stretch/>
                   </pic:blipFill>
@@ -5501,7 +5110,7 @@
                     <pic:cNvPicPr/>
                   </pic:nvPicPr>
                   <pic:blipFill rotWithShape="1">
-                    <a:blip r:embed="rId37"/>
+                    <a:blip r:embed="rId34"/>
                     <a:srcRect l="4536" t="4477" r="4534" b="9143"/>
                     <a:stretch/>
                   </pic:blipFill>
@@ -5530,7 +5139,7 @@
       </w:r>
     </w:p>
     <w:sectPr>
-      <w:footerReference w:type="first" r:id="rId38"/>
+      <w:footerReference w:type="first" r:id="rId35"/>
       <w:pgSz w:w="11906" w:h="16838"/>
       <w:pgMar w:top="1418" w:right="1134" w:bottom="567" w:left="2835" w:header="567" w:footer="567" w:gutter="0"/>
       <w:cols w:space="708"/>
@@ -5539,424 +5148,6 @@
     </w:sectPr>
   </w:body>
 </w:document>
-</file>
-
-<file path=word/comments.xml><?xml version="1.0" encoding="utf-8"?>
-<w:comments xmlns:wpc="http://schemas.microsoft.com/office/word/2010/wordprocessingCanvas" xmlns:cx="http://schemas.microsoft.com/office/drawing/2014/chartex" xmlns:cx1="http://schemas.microsoft.com/office/drawing/2015/9/8/chartex" xmlns:cx2="http://schemas.microsoft.com/office/drawing/2015/10/21/chartex" xmlns:cx3="http://schemas.microsoft.com/office/drawing/2016/5/9/chartex" xmlns:cx4="http://schemas.microsoft.com/office/drawing/2016/5/10/chartex" xmlns:cx5="http://schemas.microsoft.com/office/drawing/2016/5/11/chartex" xmlns:cx6="http://schemas.microsoft.com/office/drawing/2016/5/12/chartex" xmlns:cx7="http://schemas.microsoft.com/office/drawing/2016/5/13/chartex" xmlns:cx8="http://schemas.microsoft.com/office/drawing/2016/5/14/chartex" xmlns:mc="http://schemas.openxmlformats.org/markup-compatibility/2006" xmlns:aink="http://schemas.microsoft.com/office/drawing/2016/ink" xmlns:am3d="http://schemas.microsoft.com/office/drawing/2017/model3d" xmlns:o="urn:schemas-microsoft-com:office:office" xmlns:r="http://schemas.openxmlformats.org/officeDocument/2006/relationships" xmlns:m="http://schemas.openxmlformats.org/officeDocument/2006/math" xmlns:v="urn:schemas-microsoft-com:vml" xmlns:wp14="http://schemas.microsoft.com/office/word/2010/wordprocessingDrawing" xmlns:wp="http://schemas.openxmlformats.org/drawingml/2006/wordprocessingDrawing" xmlns:w10="urn:schemas-microsoft-com:office:word" xmlns:w="http://schemas.openxmlformats.org/wordprocessingml/2006/main" xmlns:w14="http://schemas.microsoft.com/office/word/2010/wordml" xmlns:w15="http://schemas.microsoft.com/office/word/2012/wordml" xmlns:w16cex="http://schemas.microsoft.com/office/word/2018/wordml/cex" xmlns:w16cid="http://schemas.microsoft.com/office/word/2016/wordml/cid" xmlns:w16="http://schemas.microsoft.com/office/word/2018/wordml" xmlns:w16se="http://schemas.microsoft.com/office/word/2015/wordml/symex" xmlns:wpg="http://schemas.microsoft.com/office/word/2010/wordprocessingGroup" xmlns:wpi="http://schemas.microsoft.com/office/word/2010/wordprocessingInk" xmlns:wne="http://schemas.microsoft.com/office/word/2006/wordml" xmlns:wps="http://schemas.microsoft.com/office/word/2010/wordprocessingShape" mc:Ignorable="w14 w15 w16se w16cid w16 w16cex wp14">
-  <w:comment w:id="3" w:author="Mareen Przybylla" w:date="2019-02-21T07:38:00Z" w:initials="MP">
-    <w:p>
-      <w:pPr>
-        <w:pStyle w:val="CommentText"/>
-      </w:pPr>
-      <w:r>
-        <w:rPr>
-          <w:rStyle w:val="CommentReference"/>
-        </w:rPr>
-        <w:annotationRef/>
-      </w:r>
-      <w:r>
-        <w:t>Im Informatikunterricht – hier wohl eher untergeordnet</w:t>
-      </w:r>
-    </w:p>
-  </w:comment>
-  <w:comment w:id="4" w:author="Lars Pelz" w:date="2019-06-18T10:13:00Z" w:initials="lp">
-    <w:p>
-      <w:pPr>
-        <w:pStyle w:val="CommentText"/>
-      </w:pPr>
-      <w:r>
-        <w:rPr>
-          <w:rStyle w:val="CommentReference"/>
-        </w:rPr>
-        <w:annotationRef/>
-      </w:r>
-      <w:r>
-        <w:t>Worin besteht der Unterschied? Ich würde nur Wiederholung erwähnen und noch „Variablen“ erwähnen.</w:t>
-      </w:r>
-    </w:p>
-  </w:comment>
-  <w:comment w:id="5" w:author="Mareen Przybylla" w:date="2019-08-06T11:50:00Z" w:initials="MP">
-    <w:p>
-      <w:pPr>
-        <w:pStyle w:val="CommentText"/>
-      </w:pPr>
-      <w:r>
-        <w:rPr>
-          <w:rStyle w:val="CommentReference"/>
-        </w:rPr>
-        <w:annotationRef/>
-      </w:r>
-      <w:r>
-        <w:t>Wiederholung = mit definierter Anzahl, Fortlaufend-Schleife = kontinuierlich (bis Strom weg)</w:t>
-      </w:r>
-    </w:p>
-  </w:comment>
-  <w:comment w:id="10" w:author="Mareen Przybylla" w:date="2019-02-19T13:10:00Z" w:initials="MP">
-    <w:p>
-      <w:pPr>
-        <w:pStyle w:val="CommentText"/>
-      </w:pPr>
-      <w:r>
-        <w:rPr>
-          <w:rStyle w:val="CommentReference"/>
-        </w:rPr>
-        <w:annotationRef/>
-      </w:r>
-      <w:r>
-        <w:t>Eher am Rande, daher nicht erwähnt:</w:t>
-      </w:r>
-    </w:p>
-    <w:p>
-      <w:pPr>
-        <w:pStyle w:val="CommentText"/>
-      </w:pPr>
-      <w:r>
-        <w:t>…</w:t>
-      </w:r>
-      <w:r>
-        <w:t>benennen typische Anwendungen und aktuelle Trends der Digitalisierung von Arbeit, Freizeit und Produktion</w:t>
-      </w:r>
-      <w:r>
-        <w:t>.</w:t>
-      </w:r>
-      <w:r>
-        <w:rPr>
-          <w:rStyle w:val="CommentReference"/>
-        </w:rPr>
-        <w:annotationRef/>
-      </w:r>
-    </w:p>
-    <w:p>
-      <w:pPr>
-        <w:pStyle w:val="CommentText"/>
-      </w:pPr>
-      <w:r>
-        <w:t>…</w:t>
-      </w:r>
-      <w:r>
-        <w:t>beurteilen Chancen und Risiken einer zunehmenden Digitalisierung der verschiedenen Lebensbereiche.</w:t>
-      </w:r>
-      <w:r>
-        <w:rPr>
-          <w:rStyle w:val="CommentReference"/>
-        </w:rPr>
-        <w:annotationRef/>
-      </w:r>
-    </w:p>
-  </w:comment>
-  <w:comment w:id="11" w:author="Mareen Przybylla" w:date="2019-02-19T13:05:00Z" w:initials="MP">
-    <w:p>
-      <w:pPr>
-        <w:pStyle w:val="CommentText"/>
-      </w:pPr>
-      <w:r>
-        <w:rPr>
-          <w:rStyle w:val="CommentReference"/>
-        </w:rPr>
-        <w:annotationRef/>
-      </w:r>
-      <w:r>
-        <w:t>Von den genannten n</w:t>
-      </w:r>
-      <w:r>
-        <w:t>ur Brainstorming fest geplant, aber Nutzung weiterer Methoden je nach Kontext möglich</w:t>
-      </w:r>
-      <w:r>
-        <w:t>; Nutzung agiler Methoden wird angeregt</w:t>
-      </w:r>
-    </w:p>
-  </w:comment>
-  <w:comment w:id="13" w:author="Mareen Przybylla" w:date="2019-09-05T15:37:00Z" w:initials="MP">
-    <w:p>
-      <w:pPr>
-        <w:pStyle w:val="CommentText"/>
-      </w:pPr>
-      <w:r>
-        <w:rPr>
-          <w:rStyle w:val="CommentReference"/>
-        </w:rPr>
-        <w:annotationRef/>
-      </w:r>
-      <w:r>
-        <w:t xml:space="preserve">Standard „erfolgreich kommunizieren“ gelöscht, da ja übergreifend </w:t>
-      </w:r>
-    </w:p>
-  </w:comment>
-  <w:comment w:id="17" w:author="Mareen Przybylla" w:date="2019-08-06T11:52:00Z" w:initials="MP">
-    <w:p>
-      <w:pPr>
-        <w:pStyle w:val="CommentText"/>
-      </w:pPr>
-      <w:r>
-        <w:rPr>
-          <w:rStyle w:val="CommentReference"/>
-        </w:rPr>
-        <w:annotationRef/>
-      </w:r>
-      <w:r>
-        <w:t xml:space="preserve">Das war beabsichtigt, es gibt einen Unterschied zwischen Konstruktivismus und </w:t>
-      </w:r>
-      <w:proofErr w:type="spellStart"/>
-      <w:r>
-        <w:t>Konstruktionismus</w:t>
-      </w:r>
-      <w:proofErr w:type="spellEnd"/>
-      <w:r>
-        <w:t>, ich beziehe mich explizit auf letzteren</w:t>
-      </w:r>
-    </w:p>
-  </w:comment>
-  <w:comment w:id="22" w:author="Mareen Przybylla" w:date="2019-02-21T11:05:00Z" w:initials="MP">
-    <w:p>
-      <w:pPr>
-        <w:pStyle w:val="CommentText"/>
-      </w:pPr>
-      <w:r>
-        <w:rPr>
-          <w:rStyle w:val="CommentReference"/>
-        </w:rPr>
-        <w:annotationRef/>
-      </w:r>
-      <w:r>
-        <w:t xml:space="preserve">Integration von </w:t>
-      </w:r>
-      <w:proofErr w:type="spellStart"/>
-      <w:r>
-        <w:t>Tinkering-Aktivitäten</w:t>
-      </w:r>
-      <w:proofErr w:type="spellEnd"/>
-      <w:r>
-        <w:t xml:space="preserve"> in dedizierte Lernphasen (P1), Herstellung eigener interaktiver Objekte (P2), Entwicklung </w:t>
-      </w:r>
-      <w:proofErr w:type="spellStart"/>
-      <w:r>
-        <w:t>funktionsfähiger</w:t>
-      </w:r>
-      <w:proofErr w:type="spellEnd"/>
-      <w:r>
-        <w:t xml:space="preserve"> Prototypen (P3), Angebot eines interessanten Rahmens zur Anregung von Fantasie und </w:t>
-      </w:r>
-      <w:proofErr w:type="spellStart"/>
-      <w:r>
-        <w:t>Kreativität</w:t>
-      </w:r>
-      <w:proofErr w:type="spellEnd"/>
-      <w:r>
-        <w:t xml:space="preserve"> (P4), Integration von Methoden kreativen Lernens (P5), Verbindung technischer Aspekte mit Kunst/Basteln (P6), Strukturierung der Arbeitsprozesse (P7), Auswahl </w:t>
-      </w:r>
-      <w:proofErr w:type="spellStart"/>
-      <w:r>
-        <w:t>zielgruppenadäquater</w:t>
-      </w:r>
-      <w:proofErr w:type="spellEnd"/>
-      <w:r>
-        <w:t xml:space="preserve"> und </w:t>
-      </w:r>
-      <w:proofErr w:type="spellStart"/>
-      <w:r>
-        <w:t>für</w:t>
-      </w:r>
-      <w:proofErr w:type="spellEnd"/>
-      <w:r>
-        <w:t xml:space="preserve"> die Projekte geeigneter Werkzeuge (P8) und Materialien (P9), kollaborative Arbeit an einer gemeinsamen Ausstellung (P10) und </w:t>
-      </w:r>
-      <w:proofErr w:type="spellStart"/>
-      <w:r>
-        <w:t>Präsentation</w:t>
-      </w:r>
-      <w:proofErr w:type="spellEnd"/>
-      <w:r>
-        <w:t xml:space="preserve"> der finalen Produkte (P11).</w:t>
-      </w:r>
-    </w:p>
-  </w:comment>
-  <w:comment w:id="23" w:author="Mareen Przybylla" w:date="2019-02-21T12:36:00Z" w:initials="MP">
-    <w:p>
-      <w:pPr>
-        <w:pStyle w:val="CommentText"/>
-      </w:pPr>
-      <w:r>
-        <w:rPr>
-          <w:rStyle w:val="CommentReference"/>
-        </w:rPr>
-        <w:annotationRef/>
-      </w:r>
-      <w:r>
-        <w:t>Material 1: Einführungspräsentation</w:t>
-      </w:r>
-    </w:p>
-  </w:comment>
-  <w:comment w:id="24" w:author="Mareen Przybylla" w:date="2019-02-21T12:36:00Z" w:initials="MP">
-    <w:p>
-      <w:pPr>
-        <w:pStyle w:val="CommentText"/>
-      </w:pPr>
-      <w:r>
-        <w:rPr>
-          <w:rStyle w:val="CommentReference"/>
-        </w:rPr>
-        <w:annotationRef/>
-      </w:r>
-      <w:r>
-        <w:t>Material 2: Stationsarbeitsblätter und Laufzettel</w:t>
-      </w:r>
-    </w:p>
-  </w:comment>
-  <w:comment w:id="25" w:author="Mareen Przybylla" w:date="2019-02-21T12:36:00Z" w:initials="MP">
-    <w:p>
-      <w:pPr>
-        <w:pStyle w:val="CommentText"/>
-      </w:pPr>
-      <w:r>
-        <w:rPr>
-          <w:rStyle w:val="CommentReference"/>
-        </w:rPr>
-        <w:annotationRef/>
-      </w:r>
-      <w:r>
-        <w:t xml:space="preserve">Material 3: </w:t>
-      </w:r>
-      <w:r>
-        <w:t>Pair</w:t>
-      </w:r>
-      <w:r>
-        <w:t>-</w:t>
-      </w:r>
-      <w:proofErr w:type="spellStart"/>
-      <w:r>
-        <w:t>Programming</w:t>
-      </w:r>
-      <w:proofErr w:type="spellEnd"/>
-      <w:r>
-        <w:t xml:space="preserve"> / </w:t>
-      </w:r>
-      <w:r>
-        <w:t>Vertiefungsaufgaben</w:t>
-      </w:r>
-    </w:p>
-  </w:comment>
-  <w:comment w:id="26" w:author="Mareen Przybylla" w:date="2019-02-21T12:37:00Z" w:initials="MP">
-    <w:p>
-      <w:pPr>
-        <w:pStyle w:val="CommentText"/>
-      </w:pPr>
-      <w:r>
-        <w:rPr>
-          <w:rStyle w:val="CommentReference"/>
-        </w:rPr>
-        <w:annotationRef/>
-      </w:r>
-      <w:r>
-        <w:t>Verweis auf Methodenbuch von PB, PK</w:t>
-      </w:r>
-      <w:r>
-        <w:t>, RR</w:t>
-      </w:r>
-      <w:r>
-        <w:t xml:space="preserve">: </w:t>
-      </w:r>
-    </w:p>
-    <w:p>
-      <w:pPr>
-        <w:pStyle w:val="CommentText"/>
-        <w:numPr>
-          <w:ilvl w:val="0"/>
-          <w:numId w:val="17"/>
-        </w:numPr>
-      </w:pPr>
-      <w:r>
-        <w:t>User-Stories</w:t>
-      </w:r>
-    </w:p>
-    <w:p>
-      <w:pPr>
-        <w:pStyle w:val="CommentText"/>
-        <w:numPr>
-          <w:ilvl w:val="0"/>
-          <w:numId w:val="17"/>
-        </w:numPr>
-      </w:pPr>
-      <w:r>
-        <w:t>Tasks</w:t>
-      </w:r>
-    </w:p>
-    <w:p>
-      <w:pPr>
-        <w:pStyle w:val="CommentText"/>
-        <w:numPr>
-          <w:ilvl w:val="0"/>
-          <w:numId w:val="17"/>
-        </w:numPr>
-      </w:pPr>
-      <w:r>
-        <w:t>Projektboard</w:t>
-      </w:r>
-    </w:p>
-    <w:p>
-      <w:pPr>
-        <w:pStyle w:val="CommentText"/>
-        <w:numPr>
-          <w:ilvl w:val="0"/>
-          <w:numId w:val="17"/>
-        </w:numPr>
-      </w:pPr>
-      <w:r>
-        <w:t>Stand-Up-Meeting</w:t>
-      </w:r>
-    </w:p>
-    <w:p>
-      <w:pPr>
-        <w:pStyle w:val="CommentText"/>
-        <w:numPr>
-          <w:ilvl w:val="0"/>
-          <w:numId w:val="17"/>
-        </w:numPr>
-      </w:pPr>
-      <w:r>
-        <w:t>Pair-</w:t>
-      </w:r>
-      <w:proofErr w:type="spellStart"/>
-      <w:r>
-        <w:t>Programming</w:t>
-      </w:r>
-      <w:proofErr w:type="spellEnd"/>
-    </w:p>
-  </w:comment>
-</w:comments>
-</file>
-
-<file path=word/commentsExtended.xml><?xml version="1.0" encoding="utf-8"?>
-<w15:commentsEx xmlns:wpc="http://schemas.microsoft.com/office/word/2010/wordprocessingCanvas" xmlns:cx="http://schemas.microsoft.com/office/drawing/2014/chartex" xmlns:cx1="http://schemas.microsoft.com/office/drawing/2015/9/8/chartex" xmlns:cx2="http://schemas.microsoft.com/office/drawing/2015/10/21/chartex" xmlns:cx3="http://schemas.microsoft.com/office/drawing/2016/5/9/chartex" xmlns:cx4="http://schemas.microsoft.com/office/drawing/2016/5/10/chartex" xmlns:cx5="http://schemas.microsoft.com/office/drawing/2016/5/11/chartex" xmlns:cx6="http://schemas.microsoft.com/office/drawing/2016/5/12/chartex" xmlns:cx7="http://schemas.microsoft.com/office/drawing/2016/5/13/chartex" xmlns:cx8="http://schemas.microsoft.com/office/drawing/2016/5/14/chartex" xmlns:mc="http://schemas.openxmlformats.org/markup-compatibility/2006" xmlns:aink="http://schemas.microsoft.com/office/drawing/2016/ink" xmlns:am3d="http://schemas.microsoft.com/office/drawing/2017/model3d" xmlns:o="urn:schemas-microsoft-com:office:office" xmlns:r="http://schemas.openxmlformats.org/officeDocument/2006/relationships" xmlns:m="http://schemas.openxmlformats.org/officeDocument/2006/math" xmlns:v="urn:schemas-microsoft-com:vml" xmlns:wp14="http://schemas.microsoft.com/office/word/2010/wordprocessingDrawing" xmlns:wp="http://schemas.openxmlformats.org/drawingml/2006/wordprocessingDrawing" xmlns:w10="urn:schemas-microsoft-com:office:word" xmlns:w="http://schemas.openxmlformats.org/wordprocessingml/2006/main" xmlns:w14="http://schemas.microsoft.com/office/word/2010/wordml" xmlns:w15="http://schemas.microsoft.com/office/word/2012/wordml" xmlns:w16cex="http://schemas.microsoft.com/office/word/2018/wordml/cex" xmlns:w16cid="http://schemas.microsoft.com/office/word/2016/wordml/cid" xmlns:w16="http://schemas.microsoft.com/office/word/2018/wordml" xmlns:w16se="http://schemas.microsoft.com/office/word/2015/wordml/symex" xmlns:wpg="http://schemas.microsoft.com/office/word/2010/wordprocessingGroup" xmlns:wpi="http://schemas.microsoft.com/office/word/2010/wordprocessingInk" xmlns:wne="http://schemas.microsoft.com/office/word/2006/wordml" xmlns:wps="http://schemas.microsoft.com/office/word/2010/wordprocessingShape" mc:Ignorable="w14 w15 w16se w16cid w16 w16cex wp14">
-  <w15:commentEx w15:paraId="6D39D292" w15:done="1"/>
-  <w15:commentEx w15:paraId="4856F953" w15:done="0"/>
-  <w15:commentEx w15:paraId="0A700D3F" w15:paraIdParent="4856F953" w15:done="0"/>
-  <w15:commentEx w15:paraId="68ECB9EF" w15:done="1"/>
-  <w15:commentEx w15:paraId="00007C0E" w15:done="1"/>
-  <w15:commentEx w15:paraId="2741FAF5" w15:done="0"/>
-  <w15:commentEx w15:paraId="39BFE550" w15:done="0"/>
-  <w15:commentEx w15:paraId="0E001641" w15:done="1"/>
-  <w15:commentEx w15:paraId="00F5BE72" w15:done="0"/>
-  <w15:commentEx w15:paraId="1BC26E3D" w15:done="0"/>
-  <w15:commentEx w15:paraId="118DFAEB" w15:done="0"/>
-  <w15:commentEx w15:paraId="53F1A6D1" w15:done="0"/>
-</w15:commentsEx>
-</file>
-
-<file path=word/commentsIds.xml><?xml version="1.0" encoding="utf-8"?>
-<w16cid:commentsIds xmlns:wpc="http://schemas.microsoft.com/office/word/2010/wordprocessingCanvas" xmlns:cx="http://schemas.microsoft.com/office/drawing/2014/chartex" xmlns:cx1="http://schemas.microsoft.com/office/drawing/2015/9/8/chartex" xmlns:cx2="http://schemas.microsoft.com/office/drawing/2015/10/21/chartex" xmlns:cx3="http://schemas.microsoft.com/office/drawing/2016/5/9/chartex" xmlns:cx4="http://schemas.microsoft.com/office/drawing/2016/5/10/chartex" xmlns:cx5="http://schemas.microsoft.com/office/drawing/2016/5/11/chartex" xmlns:cx6="http://schemas.microsoft.com/office/drawing/2016/5/12/chartex" xmlns:cx7="http://schemas.microsoft.com/office/drawing/2016/5/13/chartex" xmlns:cx8="http://schemas.microsoft.com/office/drawing/2016/5/14/chartex" xmlns:mc="http://schemas.openxmlformats.org/markup-compatibility/2006" xmlns:aink="http://schemas.microsoft.com/office/drawing/2016/ink" xmlns:am3d="http://schemas.microsoft.com/office/drawing/2017/model3d" xmlns:o="urn:schemas-microsoft-com:office:office" xmlns:r="http://schemas.openxmlformats.org/officeDocument/2006/relationships" xmlns:m="http://schemas.openxmlformats.org/officeDocument/2006/math" xmlns:v="urn:schemas-microsoft-com:vml" xmlns:wp14="http://schemas.microsoft.com/office/word/2010/wordprocessingDrawing" xmlns:wp="http://schemas.openxmlformats.org/drawingml/2006/wordprocessingDrawing" xmlns:w10="urn:schemas-microsoft-com:office:word" xmlns:w="http://schemas.openxmlformats.org/wordprocessingml/2006/main" xmlns:w14="http://schemas.microsoft.com/office/word/2010/wordml" xmlns:w15="http://schemas.microsoft.com/office/word/2012/wordml" xmlns:w16cex="http://schemas.microsoft.com/office/word/2018/wordml/cex" xmlns:w16cid="http://schemas.microsoft.com/office/word/2016/wordml/cid" xmlns:w16="http://schemas.microsoft.com/office/word/2018/wordml" xmlns:w16se="http://schemas.microsoft.com/office/word/2015/wordml/symex" xmlns:wpg="http://schemas.microsoft.com/office/word/2010/wordprocessingGroup" xmlns:wpi="http://schemas.microsoft.com/office/word/2010/wordprocessingInk" xmlns:wne="http://schemas.microsoft.com/office/word/2006/wordml" xmlns:wps="http://schemas.microsoft.com/office/word/2010/wordprocessingShape" mc:Ignorable="w14 w15 w16se w16cid w16 w16cex wp14">
-  <w16cid:commentId w16cid:paraId="6D39D292" w16cid:durableId="2018D404"/>
-  <w16cid:commentId w16cid:paraId="4856F953" w16cid:durableId="20B337C7"/>
-  <w16cid:commentId w16cid:paraId="0A700D3F" w16cid:durableId="20F3E81B"/>
-  <w16cid:commentId w16cid:paraId="68ECB9EF" w16cid:durableId="20191864"/>
-  <w16cid:commentId w16cid:paraId="00007C0E" w16cid:durableId="201918BB"/>
-  <w16cid:commentId w16cid:paraId="2741FAF5" w16cid:durableId="211BAA36"/>
-  <w16cid:commentId w16cid:paraId="39BFE550" w16cid:durableId="20F3E878"/>
-  <w16cid:commentId w16cid:paraId="0E001641" w16cid:durableId="20190473"/>
-  <w16cid:commentId w16cid:paraId="00F5BE72" w16cid:durableId="201919BB"/>
-  <w16cid:commentId w16cid:paraId="1BC26E3D" w16cid:durableId="201919CF"/>
-  <w16cid:commentId w16cid:paraId="118DFAEB" w16cid:durableId="201919E0"/>
-  <w16cid:commentId w16cid:paraId="53F1A6D1" w16cid:durableId="20191A02"/>
-</w16cid:commentsIds>
 </file>
 
 <file path=word/endnotes.xml><?xml version="1.0" encoding="utf-8"?>
@@ -8909,23 +8100,6 @@
     <w:abstractNumId w:val="24"/>
   </w:num>
 </w:numbering>
-</file>
-
-<file path=word/people.xml><?xml version="1.0" encoding="utf-8"?>
-<w15:people xmlns:wpc="http://schemas.microsoft.com/office/word/2010/wordprocessingCanvas" xmlns:cx="http://schemas.microsoft.com/office/drawing/2014/chartex" xmlns:cx1="http://schemas.microsoft.com/office/drawing/2015/9/8/chartex" xmlns:cx2="http://schemas.microsoft.com/office/drawing/2015/10/21/chartex" xmlns:cx3="http://schemas.microsoft.com/office/drawing/2016/5/9/chartex" xmlns:cx4="http://schemas.microsoft.com/office/drawing/2016/5/10/chartex" xmlns:cx5="http://schemas.microsoft.com/office/drawing/2016/5/11/chartex" xmlns:cx6="http://schemas.microsoft.com/office/drawing/2016/5/12/chartex" xmlns:cx7="http://schemas.microsoft.com/office/drawing/2016/5/13/chartex" xmlns:cx8="http://schemas.microsoft.com/office/drawing/2016/5/14/chartex" xmlns:mc="http://schemas.openxmlformats.org/markup-compatibility/2006" xmlns:aink="http://schemas.microsoft.com/office/drawing/2016/ink" xmlns:am3d="http://schemas.microsoft.com/office/drawing/2017/model3d" xmlns:o="urn:schemas-microsoft-com:office:office" xmlns:r="http://schemas.openxmlformats.org/officeDocument/2006/relationships" xmlns:m="http://schemas.openxmlformats.org/officeDocument/2006/math" xmlns:v="urn:schemas-microsoft-com:vml" xmlns:wp14="http://schemas.microsoft.com/office/word/2010/wordprocessingDrawing" xmlns:wp="http://schemas.openxmlformats.org/drawingml/2006/wordprocessingDrawing" xmlns:w10="urn:schemas-microsoft-com:office:word" xmlns:w="http://schemas.openxmlformats.org/wordprocessingml/2006/main" xmlns:w14="http://schemas.microsoft.com/office/word/2010/wordml" xmlns:w15="http://schemas.microsoft.com/office/word/2012/wordml" xmlns:w16cex="http://schemas.microsoft.com/office/word/2018/wordml/cex" xmlns:w16cid="http://schemas.microsoft.com/office/word/2016/wordml/cid" xmlns:w16="http://schemas.microsoft.com/office/word/2018/wordml" xmlns:w16se="http://schemas.microsoft.com/office/word/2015/wordml/symex" xmlns:wpg="http://schemas.microsoft.com/office/word/2010/wordprocessingGroup" xmlns:wpi="http://schemas.microsoft.com/office/word/2010/wordprocessingInk" xmlns:wne="http://schemas.microsoft.com/office/word/2006/wordml" xmlns:wps="http://schemas.microsoft.com/office/word/2010/wordprocessingShape" mc:Ignorable="w14 w15 w16se w16cid w16 w16cex wp14">
-  <w15:person w15:author="Lars Pelz">
-    <w15:presenceInfo w15:providerId="None" w15:userId="Lars Pelz"/>
-  </w15:person>
-  <w15:person w15:author="user">
-    <w15:presenceInfo w15:providerId="None" w15:userId="user"/>
-  </w15:person>
-  <w15:person w15:author="Mareen Przybylla">
-    <w15:presenceInfo w15:providerId="Windows Live" w15:userId="9f54d1cf56420ffb"/>
-  </w15:person>
-  <w15:person w15:author="Mareen Przybylla [2]">
-    <w15:presenceInfo w15:providerId="AD" w15:userId="S::mareen.przybylla@phsz.ch::69d1efc8-b8e0-4ad9-b181-33dbb3149104"/>
-  </w15:person>
-</w15:people>
 </file>
 
 <file path=word/styles.xml><?xml version="1.0" encoding="utf-8"?>

</xml_diff>